<commit_message>
Loading scene and connecting wallet scene
</commit_message>
<xml_diff>
--- a/Docs/System Design.docx
+++ b/Docs/System Design.docx
@@ -33,30 +33,1537 @@
           <w:szCs w:val="32"/>
         </w:rPr>
       </w:pPr>
-      <w:proofErr w:type="spellStart"/>
       <w:r>
         <w:rPr>
           <w:color w:val="5B9BD5" w:themeColor="accent5"/>
           <w:sz w:val="32"/>
           <w:szCs w:val="32"/>
         </w:rPr>
-        <w:t>Diagam</w:t>
-      </w:r>
-      <w:proofErr w:type="spellEnd"/>
-    </w:p>
-    <w:p>
-      <w:pPr>
-        <w:pStyle w:val="ListParagraph"/>
-        <w:numPr>
-          <w:ilvl w:val="0"/>
-          <w:numId w:val="1"/>
-        </w:numPr>
+        <w:t>Diag</w:t>
+      </w:r>
+      <w:r>
         <w:rPr>
           <w:color w:val="5B9BD5" w:themeColor="accent5"/>
           <w:sz w:val="32"/>
           <w:szCs w:val="32"/>
         </w:rPr>
-      </w:pPr>
+        <w:t>r</w:t>
+      </w:r>
+      <w:r>
+        <w:rPr>
+          <w:color w:val="5B9BD5" w:themeColor="accent5"/>
+          <w:sz w:val="32"/>
+          <w:szCs w:val="32"/>
+        </w:rPr>
+        <w:t>am</w:t>
+      </w:r>
+    </w:p>
+    <w:p>
+      <w:pPr>
+        <w:pStyle w:val="ListParagraph"/>
+        <w:rPr>
+          <w:color w:val="5B9BD5" w:themeColor="accent5"/>
+          <w:sz w:val="32"/>
+          <w:szCs w:val="32"/>
+        </w:rPr>
+      </w:pPr>
+    </w:p>
+    <w:p>
+      <w:pPr>
+        <w:pStyle w:val="ListParagraph"/>
+        <w:numPr>
+          <w:ilvl w:val="0"/>
+          <w:numId w:val="1"/>
+        </w:numPr>
+        <w:rPr>
+          <w:color w:val="5B9BD5" w:themeColor="accent5"/>
+          <w:sz w:val="32"/>
+          <w:szCs w:val="32"/>
+        </w:rPr>
+      </w:pPr>
+      <w:r>
+        <w:rPr>
+          <w:color w:val="5B9BD5" w:themeColor="accent5"/>
+          <w:sz w:val="32"/>
+          <w:szCs w:val="32"/>
+        </w:rPr>
+        <w:t>Unity</w:t>
+      </w:r>
+    </w:p>
+    <w:p>
+      <w:pPr>
+        <w:pStyle w:val="ListParagraph"/>
+        <w:rPr>
+          <w:color w:val="5B9BD5" w:themeColor="accent5"/>
+          <w:sz w:val="32"/>
+          <w:szCs w:val="32"/>
+        </w:rPr>
+      </w:pPr>
+    </w:p>
+    <w:p>
+      <w:pPr>
+        <w:pStyle w:val="ListParagraph"/>
+        <w:numPr>
+          <w:ilvl w:val="0"/>
+          <w:numId w:val="2"/>
+        </w:numPr>
+        <w:rPr>
+          <w:b/>
+          <w:bCs/>
+          <w:sz w:val="28"/>
+          <w:szCs w:val="28"/>
+        </w:rPr>
+      </w:pPr>
+      <w:r>
+        <w:rPr>
+          <w:b/>
+          <w:bCs/>
+          <w:sz w:val="28"/>
+          <w:szCs w:val="28"/>
+        </w:rPr>
+        <w:t>Scene</w:t>
+      </w:r>
+    </w:p>
+    <w:p>
+      <w:pPr>
+        <w:pStyle w:val="ListParagraph"/>
+        <w:ind w:left="1080"/>
+        <w:rPr>
+          <w:sz w:val="24"/>
+          <w:szCs w:val="24"/>
+        </w:rPr>
+      </w:pPr>
+    </w:p>
+    <w:p>
+      <w:pPr>
+        <w:pStyle w:val="ListParagraph"/>
+        <w:ind w:left="1080"/>
+        <w:rPr>
+          <w:sz w:val="24"/>
+          <w:szCs w:val="24"/>
+        </w:rPr>
+      </w:pPr>
+      <w:r>
+        <w:rPr>
+          <w:sz w:val="24"/>
+          <w:szCs w:val="24"/>
+        </w:rPr>
+        <w:t>There are several scenes.</w:t>
+      </w:r>
+    </w:p>
+    <w:p>
+      <w:pPr>
+        <w:pStyle w:val="ListParagraph"/>
+        <w:ind w:left="1080"/>
+        <w:rPr>
+          <w:sz w:val="24"/>
+          <w:szCs w:val="24"/>
+        </w:rPr>
+      </w:pPr>
+    </w:p>
+    <w:p>
+      <w:pPr>
+        <w:pStyle w:val="ListParagraph"/>
+        <w:numPr>
+          <w:ilvl w:val="1"/>
+          <w:numId w:val="2"/>
+        </w:numPr>
+        <w:rPr>
+          <w:b/>
+          <w:bCs/>
+          <w:sz w:val="24"/>
+          <w:szCs w:val="24"/>
+        </w:rPr>
+      </w:pPr>
+      <w:r>
+        <w:rPr>
+          <w:b/>
+          <w:bCs/>
+          <w:sz w:val="24"/>
+          <w:szCs w:val="24"/>
+        </w:rPr>
+        <w:t>Loading Scene</w:t>
+      </w:r>
+      <w:r>
+        <w:rPr>
+          <w:b/>
+          <w:bCs/>
+          <w:sz w:val="24"/>
+          <w:szCs w:val="24"/>
+        </w:rPr>
+        <w:t xml:space="preserve"> (initiator scene)</w:t>
+      </w:r>
+    </w:p>
+    <w:p>
+      <w:pPr>
+        <w:pStyle w:val="ListParagraph"/>
+        <w:ind w:left="1800"/>
+        <w:rPr>
+          <w:sz w:val="24"/>
+          <w:szCs w:val="24"/>
+        </w:rPr>
+      </w:pPr>
+      <w:r>
+        <w:rPr>
+          <w:sz w:val="24"/>
+          <w:szCs w:val="24"/>
+        </w:rPr>
+        <w:t>Before starting game, loading scene is working.</w:t>
+      </w:r>
+    </w:p>
+    <w:p>
+      <w:pPr>
+        <w:pStyle w:val="ListParagraph"/>
+        <w:ind w:left="1800"/>
+        <w:rPr>
+          <w:sz w:val="24"/>
+          <w:szCs w:val="24"/>
+        </w:rPr>
+      </w:pPr>
+    </w:p>
+    <w:p>
+      <w:pPr>
+        <w:pStyle w:val="ListParagraph"/>
+        <w:tabs>
+          <w:tab w:val="left" w:pos="2963"/>
+        </w:tabs>
+        <w:ind w:left="1800"/>
+        <w:rPr>
+          <w:sz w:val="24"/>
+          <w:szCs w:val="24"/>
+        </w:rPr>
+      </w:pPr>
+      <w:r>
+        <w:rPr>
+          <w:sz w:val="24"/>
+          <w:szCs w:val="24"/>
+        </w:rPr>
+        <w:t>The following functions are performed.</w:t>
+      </w:r>
+    </w:p>
+    <w:p>
+      <w:pPr>
+        <w:pStyle w:val="ListParagraph"/>
+        <w:numPr>
+          <w:ilvl w:val="2"/>
+          <w:numId w:val="2"/>
+        </w:numPr>
+        <w:tabs>
+          <w:tab w:val="left" w:pos="2963"/>
+        </w:tabs>
+        <w:rPr>
+          <w:sz w:val="24"/>
+          <w:szCs w:val="24"/>
+        </w:rPr>
+      </w:pPr>
+      <w:r>
+        <w:rPr>
+          <w:sz w:val="24"/>
+          <w:szCs w:val="24"/>
+        </w:rPr>
+        <w:t>Logo Animation</w:t>
+      </w:r>
+    </w:p>
+    <w:p>
+      <w:pPr>
+        <w:pStyle w:val="ListParagraph"/>
+        <w:numPr>
+          <w:ilvl w:val="2"/>
+          <w:numId w:val="2"/>
+        </w:numPr>
+        <w:tabs>
+          <w:tab w:val="left" w:pos="2963"/>
+        </w:tabs>
+        <w:rPr>
+          <w:sz w:val="24"/>
+          <w:szCs w:val="24"/>
+        </w:rPr>
+      </w:pPr>
+      <w:r>
+        <w:rPr>
+          <w:sz w:val="24"/>
+          <w:szCs w:val="24"/>
+        </w:rPr>
+        <w:t>Flash Effect</w:t>
+      </w:r>
+    </w:p>
+    <w:p>
+      <w:pPr>
+        <w:pStyle w:val="ListParagraph"/>
+        <w:numPr>
+          <w:ilvl w:val="2"/>
+          <w:numId w:val="2"/>
+        </w:numPr>
+        <w:tabs>
+          <w:tab w:val="left" w:pos="2963"/>
+        </w:tabs>
+        <w:rPr>
+          <w:sz w:val="24"/>
+          <w:szCs w:val="24"/>
+        </w:rPr>
+      </w:pPr>
+      <w:r>
+        <w:rPr>
+          <w:sz w:val="24"/>
+          <w:szCs w:val="24"/>
+        </w:rPr>
+        <w:t xml:space="preserve">“Don’t </w:t>
+      </w:r>
+      <w:r>
+        <w:rPr>
+          <w:sz w:val="24"/>
+          <w:szCs w:val="24"/>
+        </w:rPr>
+        <w:t>Dest</w:t>
+      </w:r>
+      <w:r>
+        <w:rPr>
+          <w:sz w:val="24"/>
+          <w:szCs w:val="24"/>
+        </w:rPr>
+        <w:t>ro</w:t>
+      </w:r>
+      <w:r>
+        <w:rPr>
+          <w:sz w:val="24"/>
+          <w:szCs w:val="24"/>
+        </w:rPr>
+        <w:t>y</w:t>
+      </w:r>
+      <w:r>
+        <w:rPr>
+          <w:sz w:val="24"/>
+          <w:szCs w:val="24"/>
+        </w:rPr>
+        <w:t xml:space="preserve"> </w:t>
+      </w:r>
+      <w:r>
+        <w:rPr>
+          <w:sz w:val="24"/>
+          <w:szCs w:val="24"/>
+        </w:rPr>
+        <w:t>Script</w:t>
+      </w:r>
+      <w:r>
+        <w:rPr>
+          <w:sz w:val="24"/>
+          <w:szCs w:val="24"/>
+        </w:rPr>
+        <w:t>”</w:t>
+      </w:r>
+    </w:p>
+    <w:p>
+      <w:pPr>
+        <w:pStyle w:val="ListParagraph"/>
+        <w:tabs>
+          <w:tab w:val="left" w:pos="2963"/>
+        </w:tabs>
+        <w:ind w:left="2520"/>
+        <w:rPr>
+          <w:sz w:val="24"/>
+          <w:szCs w:val="24"/>
+        </w:rPr>
+      </w:pPr>
+      <w:r>
+        <w:rPr>
+          <w:sz w:val="24"/>
+          <w:szCs w:val="24"/>
+        </w:rPr>
+        <w:t>The object of this script and child object don’t destroy.</w:t>
+      </w:r>
+    </w:p>
+    <w:p>
+      <w:pPr>
+        <w:pStyle w:val="ListParagraph"/>
+        <w:numPr>
+          <w:ilvl w:val="3"/>
+          <w:numId w:val="2"/>
+        </w:numPr>
+        <w:tabs>
+          <w:tab w:val="left" w:pos="2963"/>
+        </w:tabs>
+        <w:rPr>
+          <w:sz w:val="24"/>
+          <w:szCs w:val="24"/>
+        </w:rPr>
+      </w:pPr>
+      <w:proofErr w:type="spellStart"/>
+      <w:r>
+        <w:rPr>
+          <w:sz w:val="24"/>
+          <w:szCs w:val="24"/>
+        </w:rPr>
+        <w:t>PhotonView</w:t>
+      </w:r>
+      <w:proofErr w:type="spellEnd"/>
+      <w:r>
+        <w:rPr>
+          <w:sz w:val="24"/>
+          <w:szCs w:val="24"/>
+        </w:rPr>
+        <w:t xml:space="preserve"> Script</w:t>
+      </w:r>
+    </w:p>
+    <w:p>
+      <w:pPr>
+        <w:pStyle w:val="ListParagraph"/>
+        <w:numPr>
+          <w:ilvl w:val="3"/>
+          <w:numId w:val="2"/>
+        </w:numPr>
+        <w:tabs>
+          <w:tab w:val="left" w:pos="2963"/>
+        </w:tabs>
+        <w:rPr>
+          <w:sz w:val="24"/>
+          <w:szCs w:val="24"/>
+        </w:rPr>
+      </w:pPr>
+      <w:r>
+        <w:rPr>
+          <w:sz w:val="24"/>
+          <w:szCs w:val="24"/>
+        </w:rPr>
+        <w:t>“Don’t Destroy Information”</w:t>
+      </w:r>
+    </w:p>
+    <w:p>
+      <w:pPr>
+        <w:pStyle w:val="ListParagraph"/>
+        <w:numPr>
+          <w:ilvl w:val="4"/>
+          <w:numId w:val="2"/>
+        </w:numPr>
+        <w:tabs>
+          <w:tab w:val="left" w:pos="2963"/>
+        </w:tabs>
+        <w:rPr>
+          <w:sz w:val="24"/>
+          <w:szCs w:val="24"/>
+        </w:rPr>
+      </w:pPr>
+      <w:r>
+        <w:rPr>
+          <w:sz w:val="24"/>
+          <w:szCs w:val="24"/>
+        </w:rPr>
+        <w:t xml:space="preserve">Player name </w:t>
+      </w:r>
+    </w:p>
+    <w:p>
+      <w:pPr>
+        <w:pStyle w:val="ListParagraph"/>
+        <w:numPr>
+          <w:ilvl w:val="5"/>
+          <w:numId w:val="2"/>
+        </w:numPr>
+        <w:tabs>
+          <w:tab w:val="left" w:pos="2963"/>
+        </w:tabs>
+        <w:rPr>
+          <w:sz w:val="24"/>
+          <w:szCs w:val="24"/>
+        </w:rPr>
+      </w:pPr>
+      <w:r>
+        <w:rPr>
+          <w:sz w:val="24"/>
+          <w:szCs w:val="24"/>
+        </w:rPr>
+        <w:t>Public Get</w:t>
+      </w:r>
+    </w:p>
+    <w:p>
+      <w:pPr>
+        <w:pStyle w:val="ListParagraph"/>
+        <w:numPr>
+          <w:ilvl w:val="5"/>
+          <w:numId w:val="2"/>
+        </w:numPr>
+        <w:tabs>
+          <w:tab w:val="left" w:pos="2963"/>
+        </w:tabs>
+        <w:rPr>
+          <w:sz w:val="24"/>
+          <w:szCs w:val="24"/>
+        </w:rPr>
+      </w:pPr>
+      <w:r>
+        <w:rPr>
+          <w:sz w:val="24"/>
+          <w:szCs w:val="24"/>
+        </w:rPr>
+        <w:t>Private Set</w:t>
+      </w:r>
+    </w:p>
+    <w:p>
+      <w:pPr>
+        <w:pStyle w:val="ListParagraph"/>
+        <w:numPr>
+          <w:ilvl w:val="5"/>
+          <w:numId w:val="2"/>
+        </w:numPr>
+        <w:tabs>
+          <w:tab w:val="left" w:pos="2963"/>
+        </w:tabs>
+        <w:rPr>
+          <w:sz w:val="24"/>
+          <w:szCs w:val="24"/>
+        </w:rPr>
+      </w:pPr>
+      <w:r>
+        <w:rPr>
+          <w:sz w:val="24"/>
+          <w:szCs w:val="24"/>
+        </w:rPr>
+        <w:t>If player don’t set name, making randomized name.</w:t>
+      </w:r>
+    </w:p>
+    <w:p>
+      <w:pPr>
+        <w:pStyle w:val="ListParagraph"/>
+        <w:numPr>
+          <w:ilvl w:val="4"/>
+          <w:numId w:val="2"/>
+        </w:numPr>
+        <w:tabs>
+          <w:tab w:val="left" w:pos="2963"/>
+        </w:tabs>
+        <w:rPr>
+          <w:sz w:val="24"/>
+          <w:szCs w:val="24"/>
+        </w:rPr>
+      </w:pPr>
+      <w:proofErr w:type="spellStart"/>
+      <w:r>
+        <w:rPr>
+          <w:sz w:val="24"/>
+          <w:szCs w:val="24"/>
+        </w:rPr>
+        <w:t>PlayerNetwork</w:t>
+      </w:r>
+      <w:proofErr w:type="spellEnd"/>
+      <w:r>
+        <w:rPr>
+          <w:sz w:val="24"/>
+          <w:szCs w:val="24"/>
+        </w:rPr>
+        <w:t xml:space="preserve"> Instance</w:t>
+      </w:r>
+    </w:p>
+    <w:p>
+      <w:pPr>
+        <w:pStyle w:val="ListParagraph"/>
+        <w:numPr>
+          <w:ilvl w:val="4"/>
+          <w:numId w:val="2"/>
+        </w:numPr>
+        <w:tabs>
+          <w:tab w:val="left" w:pos="2963"/>
+        </w:tabs>
+        <w:rPr>
+          <w:sz w:val="24"/>
+          <w:szCs w:val="24"/>
+        </w:rPr>
+      </w:pPr>
+      <w:r>
+        <w:rPr>
+          <w:sz w:val="24"/>
+          <w:szCs w:val="24"/>
+        </w:rPr>
+        <w:t>Number of players</w:t>
+      </w:r>
+    </w:p>
+    <w:p>
+      <w:pPr>
+        <w:pStyle w:val="ListParagraph"/>
+        <w:numPr>
+          <w:ilvl w:val="4"/>
+          <w:numId w:val="2"/>
+        </w:numPr>
+        <w:tabs>
+          <w:tab w:val="left" w:pos="2963"/>
+        </w:tabs>
+        <w:rPr>
+          <w:sz w:val="24"/>
+          <w:szCs w:val="24"/>
+        </w:rPr>
+      </w:pPr>
+      <w:r>
+        <w:rPr>
+          <w:sz w:val="24"/>
+          <w:szCs w:val="24"/>
+        </w:rPr>
+        <w:t>Player controller</w:t>
+      </w:r>
+    </w:p>
+    <w:p>
+      <w:pPr>
+        <w:pStyle w:val="ListParagraph"/>
+        <w:numPr>
+          <w:ilvl w:val="4"/>
+          <w:numId w:val="2"/>
+        </w:numPr>
+        <w:tabs>
+          <w:tab w:val="left" w:pos="2963"/>
+        </w:tabs>
+        <w:rPr>
+          <w:sz w:val="24"/>
+          <w:szCs w:val="24"/>
+        </w:rPr>
+      </w:pPr>
+      <w:r>
+        <w:rPr>
+          <w:sz w:val="24"/>
+          <w:szCs w:val="24"/>
+        </w:rPr>
+        <w:t>Current Player</w:t>
+      </w:r>
+    </w:p>
+    <w:p>
+      <w:pPr>
+        <w:pStyle w:val="ListParagraph"/>
+        <w:numPr>
+          <w:ilvl w:val="4"/>
+          <w:numId w:val="2"/>
+        </w:numPr>
+        <w:tabs>
+          <w:tab w:val="left" w:pos="2963"/>
+        </w:tabs>
+        <w:rPr>
+          <w:sz w:val="24"/>
+          <w:szCs w:val="24"/>
+        </w:rPr>
+      </w:pPr>
+      <w:r>
+        <w:rPr>
+          <w:sz w:val="24"/>
+          <w:szCs w:val="24"/>
+        </w:rPr>
+        <w:t>Background music</w:t>
+      </w:r>
+    </w:p>
+    <w:p>
+      <w:pPr>
+        <w:pStyle w:val="ListParagraph"/>
+        <w:numPr>
+          <w:ilvl w:val="4"/>
+          <w:numId w:val="2"/>
+        </w:numPr>
+        <w:tabs>
+          <w:tab w:val="left" w:pos="2963"/>
+        </w:tabs>
+        <w:rPr>
+          <w:sz w:val="24"/>
+          <w:szCs w:val="24"/>
+        </w:rPr>
+      </w:pPr>
+      <w:proofErr w:type="spellStart"/>
+      <w:r>
+        <w:rPr>
+          <w:sz w:val="24"/>
+          <w:szCs w:val="24"/>
+        </w:rPr>
+        <w:t>PhotonView</w:t>
+      </w:r>
+      <w:proofErr w:type="spellEnd"/>
+      <w:r>
+        <w:rPr>
+          <w:sz w:val="24"/>
+          <w:szCs w:val="24"/>
+        </w:rPr>
+        <w:t xml:space="preserve"> Load Scene</w:t>
+      </w:r>
+    </w:p>
+    <w:p>
+      <w:pPr>
+        <w:pStyle w:val="ListParagraph"/>
+        <w:numPr>
+          <w:ilvl w:val="3"/>
+          <w:numId w:val="2"/>
+        </w:numPr>
+        <w:tabs>
+          <w:tab w:val="left" w:pos="2963"/>
+        </w:tabs>
+        <w:rPr>
+          <w:sz w:val="24"/>
+          <w:szCs w:val="24"/>
+        </w:rPr>
+      </w:pPr>
+      <w:r>
+        <w:rPr>
+          <w:sz w:val="24"/>
+          <w:szCs w:val="24"/>
+        </w:rPr>
+        <w:t>Set skybox</w:t>
+      </w:r>
+    </w:p>
+    <w:p>
+      <w:pPr>
+        <w:pStyle w:val="ListParagraph"/>
+        <w:tabs>
+          <w:tab w:val="left" w:pos="2963"/>
+        </w:tabs>
+        <w:ind w:left="3240"/>
+        <w:rPr>
+          <w:sz w:val="24"/>
+          <w:szCs w:val="24"/>
+        </w:rPr>
+      </w:pPr>
+    </w:p>
+    <w:p>
+      <w:pPr>
+        <w:pStyle w:val="ListParagraph"/>
+        <w:numPr>
+          <w:ilvl w:val="1"/>
+          <w:numId w:val="2"/>
+        </w:numPr>
+        <w:tabs>
+          <w:tab w:val="left" w:pos="2963"/>
+        </w:tabs>
+        <w:rPr>
+          <w:b/>
+          <w:bCs/>
+          <w:sz w:val="24"/>
+          <w:szCs w:val="24"/>
+        </w:rPr>
+      </w:pPr>
+      <w:r>
+        <w:rPr>
+          <w:b/>
+          <w:bCs/>
+          <w:sz w:val="24"/>
+          <w:szCs w:val="24"/>
+        </w:rPr>
+        <w:t>Connect Wallet</w:t>
+      </w:r>
+      <w:r>
+        <w:rPr>
+          <w:b/>
+          <w:bCs/>
+          <w:sz w:val="24"/>
+          <w:szCs w:val="24"/>
+        </w:rPr>
+        <w:t xml:space="preserve"> Scene</w:t>
+      </w:r>
+    </w:p>
+    <w:p>
+      <w:pPr>
+        <w:pStyle w:val="ListParagraph"/>
+        <w:tabs>
+          <w:tab w:val="left" w:pos="2963"/>
+        </w:tabs>
+        <w:ind w:left="1800"/>
+        <w:rPr>
+          <w:sz w:val="24"/>
+          <w:szCs w:val="24"/>
+        </w:rPr>
+      </w:pPr>
+      <w:r>
+        <w:rPr>
+          <w:sz w:val="24"/>
+          <w:szCs w:val="24"/>
+        </w:rPr>
+        <w:t xml:space="preserve">Use </w:t>
+      </w:r>
+      <w:proofErr w:type="spellStart"/>
+      <w:r>
+        <w:rPr>
+          <w:sz w:val="24"/>
+          <w:szCs w:val="24"/>
+        </w:rPr>
+        <w:t>chainsafe</w:t>
+      </w:r>
+      <w:proofErr w:type="spellEnd"/>
+      <w:r>
+        <w:rPr>
+          <w:sz w:val="24"/>
+          <w:szCs w:val="24"/>
+        </w:rPr>
+        <w:t xml:space="preserve"> </w:t>
+      </w:r>
+      <w:proofErr w:type="spellStart"/>
+      <w:r>
+        <w:rPr>
+          <w:sz w:val="24"/>
+          <w:szCs w:val="24"/>
+        </w:rPr>
+        <w:t>sdk</w:t>
+      </w:r>
+      <w:proofErr w:type="spellEnd"/>
+      <w:r>
+        <w:rPr>
+          <w:sz w:val="24"/>
+          <w:szCs w:val="24"/>
+        </w:rPr>
+        <w:t xml:space="preserve"> or </w:t>
+      </w:r>
+      <w:proofErr w:type="spellStart"/>
+      <w:r>
+        <w:rPr>
+          <w:sz w:val="24"/>
+          <w:szCs w:val="24"/>
+        </w:rPr>
+        <w:t>moralis</w:t>
+      </w:r>
+      <w:proofErr w:type="spellEnd"/>
+      <w:r>
+        <w:rPr>
+          <w:sz w:val="24"/>
+          <w:szCs w:val="24"/>
+        </w:rPr>
+        <w:t>.</w:t>
+      </w:r>
+    </w:p>
+    <w:p>
+      <w:pPr>
+        <w:pStyle w:val="ListParagraph"/>
+        <w:numPr>
+          <w:ilvl w:val="2"/>
+          <w:numId w:val="2"/>
+        </w:numPr>
+        <w:tabs>
+          <w:tab w:val="left" w:pos="2963"/>
+        </w:tabs>
+        <w:rPr>
+          <w:sz w:val="24"/>
+          <w:szCs w:val="24"/>
+        </w:rPr>
+      </w:pPr>
+      <w:r>
+        <w:rPr>
+          <w:sz w:val="24"/>
+          <w:szCs w:val="24"/>
+        </w:rPr>
+        <w:t>Add modules</w:t>
+      </w:r>
+    </w:p>
+    <w:p>
+      <w:pPr>
+        <w:pStyle w:val="ListParagraph"/>
+        <w:numPr>
+          <w:ilvl w:val="2"/>
+          <w:numId w:val="2"/>
+        </w:numPr>
+        <w:tabs>
+          <w:tab w:val="left" w:pos="2963"/>
+        </w:tabs>
+        <w:rPr>
+          <w:sz w:val="24"/>
+          <w:szCs w:val="24"/>
+        </w:rPr>
+      </w:pPr>
+      <w:r>
+        <w:rPr>
+          <w:sz w:val="24"/>
+          <w:szCs w:val="24"/>
+        </w:rPr>
+        <w:t>Developing a Frontend UI</w:t>
+      </w:r>
+    </w:p>
+    <w:p>
+      <w:pPr>
+        <w:pStyle w:val="ListParagraph"/>
+        <w:numPr>
+          <w:ilvl w:val="2"/>
+          <w:numId w:val="2"/>
+        </w:numPr>
+        <w:tabs>
+          <w:tab w:val="left" w:pos="2963"/>
+        </w:tabs>
+        <w:rPr>
+          <w:sz w:val="24"/>
+          <w:szCs w:val="24"/>
+        </w:rPr>
+      </w:pPr>
+      <w:r>
+        <w:rPr>
+          <w:sz w:val="24"/>
+          <w:szCs w:val="24"/>
+        </w:rPr>
+        <w:t xml:space="preserve">Setting up a </w:t>
+      </w:r>
+      <w:proofErr w:type="spellStart"/>
+      <w:r>
+        <w:rPr>
+          <w:sz w:val="24"/>
+          <w:szCs w:val="24"/>
+        </w:rPr>
+        <w:t>Moralis</w:t>
+      </w:r>
+      <w:proofErr w:type="spellEnd"/>
+      <w:r>
+        <w:rPr>
+          <w:sz w:val="24"/>
+          <w:szCs w:val="24"/>
+        </w:rPr>
+        <w:t xml:space="preserve"> Server</w:t>
+      </w:r>
+    </w:p>
+    <w:p>
+      <w:pPr>
+        <w:pStyle w:val="ListParagraph"/>
+        <w:numPr>
+          <w:ilvl w:val="2"/>
+          <w:numId w:val="2"/>
+        </w:numPr>
+        <w:tabs>
+          <w:tab w:val="left" w:pos="2963"/>
+        </w:tabs>
+        <w:rPr>
+          <w:sz w:val="24"/>
+          <w:szCs w:val="24"/>
+        </w:rPr>
+      </w:pPr>
+      <w:r>
+        <w:rPr>
+          <w:sz w:val="24"/>
+          <w:szCs w:val="24"/>
+        </w:rPr>
+        <w:lastRenderedPageBreak/>
+        <w:t>Set Environment</w:t>
+      </w:r>
+    </w:p>
+    <w:p>
+      <w:pPr>
+        <w:pStyle w:val="ListParagraph"/>
+        <w:numPr>
+          <w:ilvl w:val="2"/>
+          <w:numId w:val="2"/>
+        </w:numPr>
+        <w:tabs>
+          <w:tab w:val="left" w:pos="2963"/>
+        </w:tabs>
+        <w:rPr>
+          <w:sz w:val="24"/>
+          <w:szCs w:val="24"/>
+        </w:rPr>
+      </w:pPr>
+      <w:r>
+        <w:rPr>
+          <w:sz w:val="24"/>
+          <w:szCs w:val="24"/>
+        </w:rPr>
+        <w:t xml:space="preserve">Creating a </w:t>
+      </w:r>
+      <w:proofErr w:type="spellStart"/>
+      <w:r>
+        <w:rPr>
+          <w:sz w:val="24"/>
+          <w:szCs w:val="24"/>
+        </w:rPr>
+        <w:t>Moralis</w:t>
+      </w:r>
+      <w:proofErr w:type="spellEnd"/>
+      <w:r>
+        <w:rPr>
+          <w:sz w:val="24"/>
+          <w:szCs w:val="24"/>
+        </w:rPr>
+        <w:t xml:space="preserve"> Server and </w:t>
+      </w:r>
+      <w:proofErr w:type="spellStart"/>
+      <w:r>
+        <w:rPr>
+          <w:sz w:val="24"/>
+          <w:szCs w:val="24"/>
+        </w:rPr>
+        <w:t>aquiring</w:t>
+      </w:r>
+      <w:proofErr w:type="spellEnd"/>
+      <w:r>
+        <w:rPr>
+          <w:sz w:val="24"/>
+          <w:szCs w:val="24"/>
+        </w:rPr>
+        <w:t xml:space="preserve"> a blockchain node.</w:t>
+      </w:r>
+    </w:p>
+    <w:p>
+      <w:pPr>
+        <w:pStyle w:val="ListParagraph"/>
+        <w:numPr>
+          <w:ilvl w:val="2"/>
+          <w:numId w:val="2"/>
+        </w:numPr>
+        <w:tabs>
+          <w:tab w:val="left" w:pos="2963"/>
+        </w:tabs>
+        <w:rPr>
+          <w:sz w:val="24"/>
+          <w:szCs w:val="24"/>
+        </w:rPr>
+      </w:pPr>
+      <w:r>
+        <w:rPr>
+          <w:sz w:val="24"/>
+          <w:szCs w:val="24"/>
+        </w:rPr>
+        <w:t>Configuring the web3 wallet connection</w:t>
+      </w:r>
+    </w:p>
+    <w:p>
+      <w:pPr>
+        <w:pStyle w:val="ListParagraph"/>
+        <w:numPr>
+          <w:ilvl w:val="2"/>
+          <w:numId w:val="2"/>
+        </w:numPr>
+        <w:tabs>
+          <w:tab w:val="left" w:pos="2963"/>
+        </w:tabs>
+        <w:rPr>
+          <w:sz w:val="24"/>
+          <w:szCs w:val="24"/>
+        </w:rPr>
+      </w:pPr>
+      <w:r>
+        <w:rPr>
+          <w:sz w:val="24"/>
+          <w:szCs w:val="24"/>
+        </w:rPr>
+        <w:t>Developing the app manager script</w:t>
+      </w:r>
+    </w:p>
+    <w:p>
+      <w:pPr>
+        <w:pStyle w:val="ListParagraph"/>
+        <w:numPr>
+          <w:ilvl w:val="2"/>
+          <w:numId w:val="2"/>
+        </w:numPr>
+        <w:tabs>
+          <w:tab w:val="left" w:pos="2963"/>
+        </w:tabs>
+        <w:rPr>
+          <w:sz w:val="24"/>
+          <w:szCs w:val="24"/>
+        </w:rPr>
+      </w:pPr>
+      <w:r>
+        <w:rPr>
+          <w:sz w:val="24"/>
+          <w:szCs w:val="24"/>
+        </w:rPr>
+        <w:t>Fine – Tuning the UI</w:t>
+      </w:r>
+    </w:p>
+    <w:p>
+      <w:pPr>
+        <w:pStyle w:val="ListParagraph"/>
+        <w:tabs>
+          <w:tab w:val="left" w:pos="2963"/>
+        </w:tabs>
+        <w:ind w:left="2520"/>
+        <w:rPr>
+          <w:sz w:val="24"/>
+          <w:szCs w:val="24"/>
+        </w:rPr>
+      </w:pPr>
+    </w:p>
+    <w:p>
+      <w:pPr>
+        <w:pStyle w:val="ListParagraph"/>
+        <w:tabs>
+          <w:tab w:val="left" w:pos="2963"/>
+        </w:tabs>
+        <w:ind w:left="1800"/>
+        <w:rPr>
+          <w:sz w:val="24"/>
+          <w:szCs w:val="24"/>
+        </w:rPr>
+      </w:pPr>
+      <w:r>
+        <w:rPr>
+          <w:sz w:val="24"/>
+          <w:szCs w:val="24"/>
+        </w:rPr>
+        <w:t>Functions</w:t>
+      </w:r>
+    </w:p>
+    <w:p>
+      <w:pPr>
+        <w:pStyle w:val="ListParagraph"/>
+        <w:numPr>
+          <w:ilvl w:val="2"/>
+          <w:numId w:val="2"/>
+        </w:numPr>
+        <w:tabs>
+          <w:tab w:val="left" w:pos="2963"/>
+        </w:tabs>
+        <w:rPr>
+          <w:sz w:val="24"/>
+          <w:szCs w:val="24"/>
+        </w:rPr>
+      </w:pPr>
+      <w:r>
+        <w:rPr>
+          <w:sz w:val="24"/>
+          <w:szCs w:val="24"/>
+        </w:rPr>
+        <w:t>Connect wallet in unity.</w:t>
+      </w:r>
+    </w:p>
+    <w:p>
+      <w:pPr>
+        <w:pStyle w:val="ListParagraph"/>
+        <w:numPr>
+          <w:ilvl w:val="2"/>
+          <w:numId w:val="2"/>
+        </w:numPr>
+        <w:tabs>
+          <w:tab w:val="left" w:pos="2963"/>
+        </w:tabs>
+        <w:rPr>
+          <w:sz w:val="24"/>
+          <w:szCs w:val="24"/>
+        </w:rPr>
+      </w:pPr>
+      <w:r>
+        <w:rPr>
+          <w:sz w:val="24"/>
+          <w:szCs w:val="24"/>
+        </w:rPr>
+        <w:t>Get wallet address and save in script</w:t>
+      </w:r>
+    </w:p>
+    <w:p>
+      <w:pPr>
+        <w:pStyle w:val="ListParagraph"/>
+        <w:numPr>
+          <w:ilvl w:val="2"/>
+          <w:numId w:val="2"/>
+        </w:numPr>
+        <w:tabs>
+          <w:tab w:val="left" w:pos="2963"/>
+        </w:tabs>
+        <w:rPr>
+          <w:sz w:val="24"/>
+          <w:szCs w:val="24"/>
+        </w:rPr>
+      </w:pPr>
+      <w:r>
+        <w:rPr>
+          <w:sz w:val="24"/>
+          <w:szCs w:val="24"/>
+        </w:rPr>
+        <w:t>After getting wallet address, get wallet game coin amount.</w:t>
+      </w:r>
+    </w:p>
+    <w:p>
+      <w:pPr>
+        <w:pStyle w:val="ListParagraph"/>
+        <w:tabs>
+          <w:tab w:val="left" w:pos="2963"/>
+        </w:tabs>
+        <w:ind w:left="2520"/>
+        <w:rPr>
+          <w:sz w:val="24"/>
+          <w:szCs w:val="24"/>
+        </w:rPr>
+      </w:pPr>
+    </w:p>
+    <w:p>
+      <w:pPr>
+        <w:pStyle w:val="ListParagraph"/>
+        <w:numPr>
+          <w:ilvl w:val="1"/>
+          <w:numId w:val="2"/>
+        </w:numPr>
+        <w:tabs>
+          <w:tab w:val="left" w:pos="2963"/>
+        </w:tabs>
+        <w:rPr>
+          <w:b/>
+          <w:bCs/>
+          <w:sz w:val="24"/>
+          <w:szCs w:val="24"/>
+        </w:rPr>
+      </w:pPr>
+      <w:r>
+        <w:rPr>
+          <w:b/>
+          <w:bCs/>
+          <w:sz w:val="24"/>
+          <w:szCs w:val="24"/>
+        </w:rPr>
+        <w:t>Main Scene</w:t>
+      </w:r>
+    </w:p>
+    <w:p>
+      <w:pPr>
+        <w:pStyle w:val="ListParagraph"/>
+        <w:tabs>
+          <w:tab w:val="left" w:pos="2963"/>
+        </w:tabs>
+        <w:ind w:left="1800"/>
+        <w:rPr>
+          <w:sz w:val="24"/>
+          <w:szCs w:val="24"/>
+        </w:rPr>
+      </w:pPr>
+      <w:r>
+        <w:rPr>
+          <w:sz w:val="24"/>
+          <w:szCs w:val="24"/>
+        </w:rPr>
+        <w:t>Basic menus and some functions are included.</w:t>
+      </w:r>
+    </w:p>
+    <w:p>
+      <w:pPr>
+        <w:pStyle w:val="ListParagraph"/>
+        <w:tabs>
+          <w:tab w:val="left" w:pos="2963"/>
+        </w:tabs>
+        <w:ind w:left="1800"/>
+        <w:rPr>
+          <w:sz w:val="24"/>
+          <w:szCs w:val="24"/>
+        </w:rPr>
+      </w:pPr>
+    </w:p>
+    <w:p>
+      <w:pPr>
+        <w:pStyle w:val="ListParagraph"/>
+        <w:tabs>
+          <w:tab w:val="left" w:pos="2963"/>
+        </w:tabs>
+        <w:ind w:left="1800"/>
+        <w:rPr>
+          <w:sz w:val="24"/>
+          <w:szCs w:val="24"/>
+        </w:rPr>
+      </w:pPr>
+      <w:r>
+        <w:rPr>
+          <w:sz w:val="24"/>
+          <w:szCs w:val="24"/>
+        </w:rPr>
+        <w:t xml:space="preserve"> Menus</w:t>
+      </w:r>
+    </w:p>
+    <w:p>
+      <w:pPr>
+        <w:pStyle w:val="ListParagraph"/>
+        <w:numPr>
+          <w:ilvl w:val="2"/>
+          <w:numId w:val="2"/>
+        </w:numPr>
+        <w:tabs>
+          <w:tab w:val="left" w:pos="2963"/>
+        </w:tabs>
+        <w:rPr>
+          <w:sz w:val="24"/>
+          <w:szCs w:val="24"/>
+        </w:rPr>
+      </w:pPr>
+      <w:r>
+        <w:rPr>
+          <w:sz w:val="24"/>
+          <w:szCs w:val="24"/>
+        </w:rPr>
+        <w:t>Different Rooms with different fees.</w:t>
+      </w:r>
+    </w:p>
+    <w:p>
+      <w:pPr>
+        <w:pStyle w:val="ListParagraph"/>
+        <w:numPr>
+          <w:ilvl w:val="2"/>
+          <w:numId w:val="2"/>
+        </w:numPr>
+        <w:tabs>
+          <w:tab w:val="left" w:pos="2963"/>
+        </w:tabs>
+        <w:rPr>
+          <w:sz w:val="24"/>
+          <w:szCs w:val="24"/>
+        </w:rPr>
+      </w:pPr>
+      <w:r>
+        <w:rPr>
+          <w:sz w:val="24"/>
+          <w:szCs w:val="24"/>
+        </w:rPr>
+        <w:t>Withdraw</w:t>
+      </w:r>
+    </w:p>
+    <w:p>
+      <w:pPr>
+        <w:pStyle w:val="ListParagraph"/>
+        <w:numPr>
+          <w:ilvl w:val="2"/>
+          <w:numId w:val="2"/>
+        </w:numPr>
+        <w:tabs>
+          <w:tab w:val="left" w:pos="2963"/>
+        </w:tabs>
+        <w:rPr>
+          <w:sz w:val="24"/>
+          <w:szCs w:val="24"/>
+        </w:rPr>
+      </w:pPr>
+      <w:r>
+        <w:rPr>
+          <w:sz w:val="24"/>
+          <w:szCs w:val="24"/>
+        </w:rPr>
+        <w:t>Choose NFTs</w:t>
+      </w:r>
+    </w:p>
+    <w:p>
+      <w:pPr>
+        <w:pStyle w:val="ListParagraph"/>
+        <w:numPr>
+          <w:ilvl w:val="2"/>
+          <w:numId w:val="2"/>
+        </w:numPr>
+        <w:tabs>
+          <w:tab w:val="left" w:pos="2963"/>
+        </w:tabs>
+        <w:rPr>
+          <w:sz w:val="24"/>
+          <w:szCs w:val="24"/>
+        </w:rPr>
+      </w:pPr>
+      <w:r>
+        <w:rPr>
+          <w:sz w:val="24"/>
+          <w:szCs w:val="24"/>
+        </w:rPr>
+        <w:t>Rules or Guide</w:t>
+      </w:r>
+    </w:p>
+    <w:p>
+      <w:pPr>
+        <w:pStyle w:val="ListParagraph"/>
+        <w:tabs>
+          <w:tab w:val="left" w:pos="2963"/>
+        </w:tabs>
+        <w:ind w:left="2520"/>
+        <w:rPr>
+          <w:sz w:val="24"/>
+          <w:szCs w:val="24"/>
+        </w:rPr>
+      </w:pPr>
+    </w:p>
+    <w:p>
+      <w:pPr>
+        <w:pStyle w:val="ListParagraph"/>
+        <w:tabs>
+          <w:tab w:val="left" w:pos="2963"/>
+        </w:tabs>
+        <w:ind w:left="1800"/>
+        <w:rPr>
+          <w:sz w:val="24"/>
+          <w:szCs w:val="24"/>
+        </w:rPr>
+      </w:pPr>
+      <w:r>
+        <w:rPr>
+          <w:sz w:val="24"/>
+          <w:szCs w:val="24"/>
+        </w:rPr>
+        <w:t>Functions</w:t>
+      </w:r>
+    </w:p>
+    <w:p>
+      <w:pPr>
+        <w:pStyle w:val="ListParagraph"/>
+        <w:numPr>
+          <w:ilvl w:val="2"/>
+          <w:numId w:val="2"/>
+        </w:numPr>
+        <w:tabs>
+          <w:tab w:val="left" w:pos="2963"/>
+        </w:tabs>
+        <w:rPr>
+          <w:sz w:val="24"/>
+          <w:szCs w:val="24"/>
+        </w:rPr>
+      </w:pPr>
+      <w:r>
+        <w:rPr>
+          <w:sz w:val="24"/>
+          <w:szCs w:val="24"/>
+        </w:rPr>
+        <w:t>Set different fees in different room.</w:t>
+      </w:r>
+      <w:r>
+        <w:rPr>
+          <w:sz w:val="24"/>
+          <w:szCs w:val="24"/>
+        </w:rPr>
+        <w:t xml:space="preserve"> (</w:t>
+      </w:r>
+      <w:r>
+        <w:rPr>
+          <w:sz w:val="24"/>
+          <w:szCs w:val="24"/>
+        </w:rPr>
+        <w:t>0.1BNB, 0.5BNB, 1BNB</w:t>
+      </w:r>
+      <w:r>
+        <w:rPr>
+          <w:sz w:val="24"/>
+          <w:szCs w:val="24"/>
+        </w:rPr>
+        <w:t>)</w:t>
+      </w:r>
+    </w:p>
+    <w:p>
+      <w:pPr>
+        <w:pStyle w:val="ListParagraph"/>
+        <w:tabs>
+          <w:tab w:val="left" w:pos="2963"/>
+        </w:tabs>
+        <w:ind w:left="2520"/>
+        <w:rPr>
+          <w:sz w:val="24"/>
+          <w:szCs w:val="24"/>
+        </w:rPr>
+      </w:pPr>
+      <w:r>
+        <w:rPr>
+          <w:b/>
+          <w:bCs/>
+          <w:sz w:val="24"/>
+          <w:szCs w:val="24"/>
+        </w:rPr>
+        <w:t>NOTE</w:t>
+      </w:r>
+      <w:r>
+        <w:rPr>
+          <w:b/>
+          <w:bCs/>
+          <w:sz w:val="24"/>
+          <w:szCs w:val="24"/>
+        </w:rPr>
+        <w:t xml:space="preserve">: </w:t>
+      </w:r>
+      <w:r>
+        <w:rPr>
+          <w:sz w:val="24"/>
+          <w:szCs w:val="24"/>
+        </w:rPr>
+        <w:t xml:space="preserve">no decided game coin and room number. </w:t>
+      </w:r>
+    </w:p>
+    <w:p>
+      <w:pPr>
+        <w:pStyle w:val="ListParagraph"/>
+        <w:numPr>
+          <w:ilvl w:val="2"/>
+          <w:numId w:val="2"/>
+        </w:numPr>
+        <w:tabs>
+          <w:tab w:val="left" w:pos="2963"/>
+        </w:tabs>
+        <w:rPr>
+          <w:sz w:val="24"/>
+          <w:szCs w:val="24"/>
+        </w:rPr>
+      </w:pPr>
+      <w:r>
+        <w:rPr>
+          <w:sz w:val="24"/>
+          <w:szCs w:val="24"/>
+        </w:rPr>
+        <w:t>Get game coin amount in game contract.</w:t>
+      </w:r>
+    </w:p>
+    <w:p>
+      <w:pPr>
+        <w:pStyle w:val="ListParagraph"/>
+        <w:numPr>
+          <w:ilvl w:val="2"/>
+          <w:numId w:val="2"/>
+        </w:numPr>
+        <w:tabs>
+          <w:tab w:val="left" w:pos="2963"/>
+        </w:tabs>
+        <w:rPr>
+          <w:sz w:val="24"/>
+          <w:szCs w:val="24"/>
+        </w:rPr>
+      </w:pPr>
+    </w:p>
+    <w:p>
+      <w:pPr>
+        <w:pStyle w:val="ListParagraph"/>
+        <w:rPr>
+          <w:color w:val="5B9BD5" w:themeColor="accent5"/>
+          <w:sz w:val="32"/>
+          <w:szCs w:val="32"/>
+        </w:rPr>
+      </w:pPr>
+    </w:p>
+    <w:p>
+      <w:pPr>
+        <w:pStyle w:val="ListParagraph"/>
+        <w:numPr>
+          <w:ilvl w:val="0"/>
+          <w:numId w:val="1"/>
+        </w:numPr>
+        <w:rPr>
+          <w:color w:val="5B9BD5" w:themeColor="accent5"/>
+          <w:sz w:val="32"/>
+          <w:szCs w:val="32"/>
+        </w:rPr>
+      </w:pPr>
+      <w:r>
+        <w:rPr>
+          <w:color w:val="5B9BD5" w:themeColor="accent5"/>
+          <w:sz w:val="32"/>
+          <w:szCs w:val="32"/>
+        </w:rPr>
+        <w:t xml:space="preserve">Blockchain </w:t>
+      </w:r>
+    </w:p>
+    <w:p>
+      <w:pPr>
+        <w:pStyle w:val="ListParagraph"/>
+        <w:numPr>
+          <w:ilvl w:val="0"/>
+          <w:numId w:val="1"/>
+        </w:numPr>
+        <w:rPr>
+          <w:color w:val="5B9BD5" w:themeColor="accent5"/>
+          <w:sz w:val="32"/>
+          <w:szCs w:val="32"/>
+        </w:rPr>
+      </w:pPr>
+      <w:r>
+        <w:rPr>
+          <w:color w:val="5B9BD5" w:themeColor="accent5"/>
+          <w:sz w:val="32"/>
+          <w:szCs w:val="32"/>
+        </w:rPr>
+        <w:t>Backend</w:t>
+      </w:r>
+    </w:p>
+    <w:p>
+      <w:pPr>
+        <w:pStyle w:val="ListParagraph"/>
+        <w:numPr>
+          <w:ilvl w:val="0"/>
+          <w:numId w:val="1"/>
+        </w:numPr>
+        <w:rPr>
+          <w:color w:val="5B9BD5" w:themeColor="accent5"/>
+          <w:sz w:val="32"/>
+          <w:szCs w:val="32"/>
+        </w:rPr>
+      </w:pPr>
+      <w:r>
+        <w:rPr>
+          <w:color w:val="5B9BD5" w:themeColor="accent5"/>
+          <w:sz w:val="32"/>
+          <w:szCs w:val="32"/>
+        </w:rPr>
+        <w:t>Database</w:t>
+      </w:r>
     </w:p>
     <w:sectPr>
       <w:pgSz w:w="12240" w:h="15840"/>
@@ -71,6 +1578,119 @@
 <file path=word/numbering.xml><?xml version="1.0" encoding="utf-8"?>
 <w:numbering xmlns:wpc="http://schemas.microsoft.com/office/word/2010/wordprocessingCanvas" xmlns:cx="http://schemas.microsoft.com/office/drawing/2014/chartex" xmlns:cx1="http://schemas.microsoft.com/office/drawing/2015/9/8/chartex" xmlns:cx2="http://schemas.microsoft.com/office/drawing/2015/10/21/chartex" xmlns:cx3="http://schemas.microsoft.com/office/drawing/2016/5/9/chartex" xmlns:cx4="http://schemas.microsoft.com/office/drawing/2016/5/10/chartex" xmlns:cx5="http://schemas.microsoft.com/office/drawing/2016/5/11/chartex" xmlns:cx6="http://schemas.microsoft.com/office/drawing/2016/5/12/chartex" xmlns:cx7="http://schemas.microsoft.com/office/drawing/2016/5/13/chartex" xmlns:cx8="http://schemas.microsoft.com/office/drawing/2016/5/14/chartex" xmlns:mc="http://schemas.openxmlformats.org/markup-compatibility/2006" xmlns:aink="http://schemas.microsoft.com/office/drawing/2016/ink" xmlns:am3d="http://schemas.microsoft.com/office/drawing/2017/model3d" xmlns:o="urn:schemas-microsoft-com:office:office" xmlns:oel="http://schemas.microsoft.com/office/2019/extlst" xmlns:r="http://schemas.openxmlformats.org/officeDocument/2006/relationships" xmlns:m="http://schemas.openxmlformats.org/officeDocument/2006/math" xmlns:v="urn:schemas-microsoft-com:vml" xmlns:wp14="http://schemas.microsoft.com/office/word/2010/wordprocessingDrawing" xmlns:wp="http://schemas.openxmlformats.org/drawingml/2006/wordprocessingDrawing" xmlns:w10="urn:schemas-microsoft-com:office:word" xmlns:w="http://schemas.openxmlformats.org/wordprocessingml/2006/main" xmlns:w14="http://schemas.microsoft.com/office/word/2010/wordml" xmlns:w15="http://schemas.microsoft.com/office/word/2012/wordml" xmlns:w16cex="http://schemas.microsoft.com/office/word/2018/wordml/cex" xmlns:w16cid="http://schemas.microsoft.com/office/word/2016/wordml/cid" xmlns:w16="http://schemas.microsoft.com/office/word/2018/wordml" xmlns:w16sdtdh="http://schemas.microsoft.com/office/word/2020/wordml/sdtdatahash" xmlns:w16se="http://schemas.microsoft.com/office/word/2015/wordml/symex" xmlns:wpg="http://schemas.microsoft.com/office/word/2010/wordprocessingGroup" xmlns:wpi="http://schemas.microsoft.com/office/word/2010/wordprocessingInk" xmlns:wne="http://schemas.microsoft.com/office/word/2006/wordml" xmlns:wps="http://schemas.microsoft.com/office/word/2010/wordprocessingShape" mc:Ignorable="w14 w15 w16se w16cid w16 w16cex w16sdtdh wp14">
   <w:abstractNum w:abstractNumId="0" w15:restartNumberingAfterBreak="0">
+    <w:nsid w:val="31D57B6B"/>
+    <w:multiLevelType w:val="hybridMultilevel"/>
+    <w:tmpl w:val="B9AC7726"/>
+    <w:lvl w:ilvl="0" w:tplc="427AAA8E">
+      <w:start w:val="3"/>
+      <w:numFmt w:val="bullet"/>
+      <w:lvlText w:val="-"/>
+      <w:lvlJc w:val="left"/>
+      <w:pPr>
+        <w:ind w:left="1080" w:hanging="360"/>
+      </w:pPr>
+      <w:rPr>
+        <w:rFonts w:ascii="Calibri" w:eastAsiaTheme="minorEastAsia" w:hAnsi="Calibri" w:cs="Calibri" w:hint="default"/>
+      </w:rPr>
+    </w:lvl>
+    <w:lvl w:ilvl="1" w:tplc="04090003">
+      <w:start w:val="1"/>
+      <w:numFmt w:val="bullet"/>
+      <w:lvlText w:val="o"/>
+      <w:lvlJc w:val="left"/>
+      <w:pPr>
+        <w:ind w:left="1800" w:hanging="360"/>
+      </w:pPr>
+      <w:rPr>
+        <w:rFonts w:ascii="Courier New" w:hAnsi="Courier New" w:cs="Courier New" w:hint="default"/>
+      </w:rPr>
+    </w:lvl>
+    <w:lvl w:ilvl="2" w:tplc="04090005">
+      <w:start w:val="1"/>
+      <w:numFmt w:val="bullet"/>
+      <w:lvlText w:val=""/>
+      <w:lvlJc w:val="left"/>
+      <w:pPr>
+        <w:ind w:left="2520" w:hanging="360"/>
+      </w:pPr>
+      <w:rPr>
+        <w:rFonts w:ascii="Wingdings" w:hAnsi="Wingdings" w:hint="default"/>
+      </w:rPr>
+    </w:lvl>
+    <w:lvl w:ilvl="3" w:tplc="04090001">
+      <w:start w:val="1"/>
+      <w:numFmt w:val="bullet"/>
+      <w:lvlText w:val=""/>
+      <w:lvlJc w:val="left"/>
+      <w:pPr>
+        <w:ind w:left="3240" w:hanging="360"/>
+      </w:pPr>
+      <w:rPr>
+        <w:rFonts w:ascii="Symbol" w:hAnsi="Symbol" w:hint="default"/>
+      </w:rPr>
+    </w:lvl>
+    <w:lvl w:ilvl="4" w:tplc="04090003">
+      <w:start w:val="1"/>
+      <w:numFmt w:val="bullet"/>
+      <w:lvlText w:val="o"/>
+      <w:lvlJc w:val="left"/>
+      <w:pPr>
+        <w:ind w:left="3960" w:hanging="360"/>
+      </w:pPr>
+      <w:rPr>
+        <w:rFonts w:ascii="Courier New" w:hAnsi="Courier New" w:cs="Courier New" w:hint="default"/>
+      </w:rPr>
+    </w:lvl>
+    <w:lvl w:ilvl="5" w:tplc="04090005">
+      <w:start w:val="1"/>
+      <w:numFmt w:val="bullet"/>
+      <w:lvlText w:val=""/>
+      <w:lvlJc w:val="left"/>
+      <w:pPr>
+        <w:ind w:left="4680" w:hanging="360"/>
+      </w:pPr>
+      <w:rPr>
+        <w:rFonts w:ascii="Wingdings" w:hAnsi="Wingdings" w:hint="default"/>
+      </w:rPr>
+    </w:lvl>
+    <w:lvl w:ilvl="6" w:tplc="04090001" w:tentative="1">
+      <w:start w:val="1"/>
+      <w:numFmt w:val="bullet"/>
+      <w:lvlText w:val=""/>
+      <w:lvlJc w:val="left"/>
+      <w:pPr>
+        <w:ind w:left="5400" w:hanging="360"/>
+      </w:pPr>
+      <w:rPr>
+        <w:rFonts w:ascii="Symbol" w:hAnsi="Symbol" w:hint="default"/>
+      </w:rPr>
+    </w:lvl>
+    <w:lvl w:ilvl="7" w:tplc="04090003" w:tentative="1">
+      <w:start w:val="1"/>
+      <w:numFmt w:val="bullet"/>
+      <w:lvlText w:val="o"/>
+      <w:lvlJc w:val="left"/>
+      <w:pPr>
+        <w:ind w:left="6120" w:hanging="360"/>
+      </w:pPr>
+      <w:rPr>
+        <w:rFonts w:ascii="Courier New" w:hAnsi="Courier New" w:cs="Courier New" w:hint="default"/>
+      </w:rPr>
+    </w:lvl>
+    <w:lvl w:ilvl="8" w:tplc="04090005" w:tentative="1">
+      <w:start w:val="1"/>
+      <w:numFmt w:val="bullet"/>
+      <w:lvlText w:val=""/>
+      <w:lvlJc w:val="left"/>
+      <w:pPr>
+        <w:ind w:left="6840" w:hanging="360"/>
+      </w:pPr>
+      <w:rPr>
+        <w:rFonts w:ascii="Wingdings" w:hAnsi="Wingdings" w:hint="default"/>
+      </w:rPr>
+    </w:lvl>
+  </w:abstractNum>
+  <w:abstractNum w:abstractNumId="1" w15:restartNumberingAfterBreak="0">
     <w:nsid w:val="3B5D1D46"/>
     <w:multiLevelType w:val="hybridMultilevel"/>
     <w:tmpl w:val="7E448F0A"/>
@@ -160,6 +1780,9 @@
     </w:lvl>
   </w:abstractNum>
   <w:num w:numId="1" w16cid:durableId="833035687">
+    <w:abstractNumId w:val="1"/>
+  </w:num>
+  <w:num w:numId="2" w16cid:durableId="1784419709">
     <w:abstractNumId w:val="0"/>
   </w:num>
 </w:numbering>

</xml_diff>

<commit_message>
Role or Guide Scene
</commit_message>
<xml_diff>
--- a/Docs/System Design.docx
+++ b/Docs/System Design.docx
@@ -1840,6 +1840,231 @@
         </w:rPr>
         <w:t>xception handling</w:t>
       </w:r>
+    </w:p>
+    <w:p>
+      <w:pPr>
+        <w:pStyle w:val="ListParagraph"/>
+        <w:tabs>
+          <w:tab w:val="left" w:pos="2963"/>
+        </w:tabs>
+        <w:ind w:left="2520"/>
+        <w:rPr>
+          <w:sz w:val="24"/>
+          <w:szCs w:val="24"/>
+        </w:rPr>
+      </w:pPr>
+    </w:p>
+    <w:p>
+      <w:pPr>
+        <w:pStyle w:val="ListParagraph"/>
+        <w:numPr>
+          <w:ilvl w:val="1"/>
+          <w:numId w:val="2"/>
+        </w:numPr>
+        <w:tabs>
+          <w:tab w:val="left" w:pos="2963"/>
+        </w:tabs>
+        <w:rPr>
+          <w:b/>
+          <w:bCs/>
+          <w:sz w:val="24"/>
+          <w:szCs w:val="24"/>
+        </w:rPr>
+      </w:pPr>
+      <w:r>
+        <w:rPr>
+          <w:b/>
+          <w:bCs/>
+          <w:sz w:val="24"/>
+          <w:szCs w:val="24"/>
+        </w:rPr>
+        <w:t>Role or Guide</w:t>
+      </w:r>
+      <w:r>
+        <w:rPr>
+          <w:b/>
+          <w:bCs/>
+          <w:sz w:val="24"/>
+          <w:szCs w:val="24"/>
+        </w:rPr>
+        <w:t xml:space="preserve"> Scene</w:t>
+      </w:r>
+    </w:p>
+    <w:p>
+      <w:pPr>
+        <w:pStyle w:val="ListParagraph"/>
+        <w:numPr>
+          <w:ilvl w:val="2"/>
+          <w:numId w:val="2"/>
+        </w:numPr>
+        <w:tabs>
+          <w:tab w:val="left" w:pos="2963"/>
+        </w:tabs>
+        <w:rPr>
+          <w:sz w:val="24"/>
+          <w:szCs w:val="24"/>
+        </w:rPr>
+      </w:pPr>
+      <w:r>
+        <w:rPr>
+          <w:sz w:val="24"/>
+          <w:szCs w:val="24"/>
+        </w:rPr>
+        <w:t>Options</w:t>
+      </w:r>
+    </w:p>
+    <w:p>
+      <w:pPr>
+        <w:pStyle w:val="ListParagraph"/>
+        <w:tabs>
+          <w:tab w:val="left" w:pos="2963"/>
+        </w:tabs>
+        <w:ind w:left="2520"/>
+        <w:rPr>
+          <w:sz w:val="24"/>
+          <w:szCs w:val="24"/>
+        </w:rPr>
+      </w:pPr>
+      <w:r>
+        <w:rPr>
+          <w:sz w:val="24"/>
+          <w:szCs w:val="24"/>
+        </w:rPr>
+        <w:tab/>
+      </w:r>
+      <w:r>
+        <w:rPr>
+          <w:sz w:val="24"/>
+          <w:szCs w:val="24"/>
+        </w:rPr>
+        <w:t>Select an option to see a description.</w:t>
+      </w:r>
+    </w:p>
+    <w:p>
+      <w:pPr>
+        <w:pStyle w:val="ListParagraph"/>
+        <w:numPr>
+          <w:ilvl w:val="2"/>
+          <w:numId w:val="2"/>
+        </w:numPr>
+        <w:tabs>
+          <w:tab w:val="left" w:pos="2963"/>
+        </w:tabs>
+        <w:rPr>
+          <w:sz w:val="24"/>
+          <w:szCs w:val="24"/>
+        </w:rPr>
+      </w:pPr>
+      <w:r>
+        <w:rPr>
+          <w:sz w:val="24"/>
+          <w:szCs w:val="24"/>
+        </w:rPr>
+        <w:t>Panel</w:t>
+      </w:r>
+    </w:p>
+    <w:p>
+      <w:pPr>
+        <w:pStyle w:val="ListParagraph"/>
+        <w:tabs>
+          <w:tab w:val="left" w:pos="2963"/>
+        </w:tabs>
+        <w:ind w:left="2520"/>
+        <w:rPr>
+          <w:sz w:val="24"/>
+          <w:szCs w:val="24"/>
+        </w:rPr>
+      </w:pPr>
+      <w:r>
+        <w:rPr>
+          <w:sz w:val="24"/>
+          <w:szCs w:val="24"/>
+        </w:rPr>
+        <w:tab/>
+        <w:t>Description</w:t>
+      </w:r>
+    </w:p>
+    <w:p>
+      <w:pPr>
+        <w:pStyle w:val="ListParagraph"/>
+        <w:numPr>
+          <w:ilvl w:val="2"/>
+          <w:numId w:val="2"/>
+        </w:numPr>
+        <w:tabs>
+          <w:tab w:val="left" w:pos="2963"/>
+        </w:tabs>
+        <w:rPr>
+          <w:sz w:val="24"/>
+          <w:szCs w:val="24"/>
+        </w:rPr>
+      </w:pPr>
+      <w:r>
+        <w:rPr>
+          <w:sz w:val="24"/>
+          <w:szCs w:val="24"/>
+        </w:rPr>
+        <w:t>Functions</w:t>
+      </w:r>
+    </w:p>
+    <w:p>
+      <w:pPr>
+        <w:pStyle w:val="ListParagraph"/>
+        <w:numPr>
+          <w:ilvl w:val="3"/>
+          <w:numId w:val="2"/>
+        </w:numPr>
+        <w:tabs>
+          <w:tab w:val="left" w:pos="2963"/>
+        </w:tabs>
+        <w:rPr>
+          <w:sz w:val="24"/>
+          <w:szCs w:val="24"/>
+        </w:rPr>
+      </w:pPr>
+      <w:r>
+        <w:rPr>
+          <w:sz w:val="24"/>
+          <w:szCs w:val="24"/>
+        </w:rPr>
+        <w:t>Unity Editor Load Scene</w:t>
+      </w:r>
+    </w:p>
+    <w:p>
+      <w:pPr>
+        <w:pStyle w:val="ListParagraph"/>
+        <w:numPr>
+          <w:ilvl w:val="3"/>
+          <w:numId w:val="2"/>
+        </w:numPr>
+        <w:tabs>
+          <w:tab w:val="left" w:pos="2963"/>
+        </w:tabs>
+        <w:rPr>
+          <w:sz w:val="24"/>
+          <w:szCs w:val="24"/>
+        </w:rPr>
+      </w:pPr>
+      <w:r>
+        <w:rPr>
+          <w:sz w:val="24"/>
+          <w:szCs w:val="24"/>
+        </w:rPr>
+        <w:t>Back button event</w:t>
+      </w:r>
+    </w:p>
+    <w:p>
+      <w:pPr>
+        <w:pStyle w:val="ListParagraph"/>
+        <w:tabs>
+          <w:tab w:val="left" w:pos="2963"/>
+        </w:tabs>
+        <w:ind w:left="3240"/>
+        <w:rPr>
+          <w:sz w:val="24"/>
+          <w:szCs w:val="24"/>
+        </w:rPr>
+      </w:pPr>
     </w:p>
     <w:p>
       <w:pPr>

</xml_diff>

<commit_message>
add backend and database
</commit_message>
<xml_diff>
--- a/Docs/System Design.docx
+++ b/Docs/System Design.docx
@@ -394,21 +394,12 @@
           <w:szCs w:val="24"/>
         </w:rPr>
       </w:pPr>
-      <w:proofErr w:type="spellStart"/>
-      <w:r>
-        <w:rPr>
-          <w:sz w:val="24"/>
-          <w:szCs w:val="24"/>
-        </w:rPr>
-        <w:t>PhotonView</w:t>
-      </w:r>
-      <w:proofErr w:type="spellEnd"/>
-      <w:r>
-        <w:rPr>
-          <w:sz w:val="24"/>
-          <w:szCs w:val="24"/>
-        </w:rPr>
-        <w:t xml:space="preserve"> Script</w:t>
+      <w:r>
+        <w:rPr>
+          <w:sz w:val="24"/>
+          <w:szCs w:val="24"/>
+        </w:rPr>
+        <w:t>PhotonView Script</w:t>
       </w:r>
     </w:p>
     <w:p>
@@ -541,21 +532,12 @@
           <w:szCs w:val="24"/>
         </w:rPr>
       </w:pPr>
-      <w:proofErr w:type="spellStart"/>
-      <w:r>
-        <w:rPr>
-          <w:sz w:val="24"/>
-          <w:szCs w:val="24"/>
-        </w:rPr>
-        <w:t>PlayerNetwork</w:t>
-      </w:r>
-      <w:proofErr w:type="spellEnd"/>
-      <w:r>
-        <w:rPr>
-          <w:sz w:val="24"/>
-          <w:szCs w:val="24"/>
-        </w:rPr>
-        <w:t xml:space="preserve"> Instance</w:t>
+      <w:r>
+        <w:rPr>
+          <w:sz w:val="24"/>
+          <w:szCs w:val="24"/>
+        </w:rPr>
+        <w:t>PlayerNetwork Instance</w:t>
       </w:r>
     </w:p>
     <w:p>
@@ -665,21 +647,12 @@
           <w:szCs w:val="24"/>
         </w:rPr>
       </w:pPr>
-      <w:proofErr w:type="spellStart"/>
-      <w:r>
-        <w:rPr>
-          <w:sz w:val="24"/>
-          <w:szCs w:val="24"/>
-        </w:rPr>
-        <w:t>PhotonView</w:t>
-      </w:r>
-      <w:proofErr w:type="spellEnd"/>
-      <w:r>
-        <w:rPr>
-          <w:sz w:val="24"/>
-          <w:szCs w:val="24"/>
-        </w:rPr>
-        <w:t xml:space="preserve"> Load Scene</w:t>
+      <w:r>
+        <w:rPr>
+          <w:sz w:val="24"/>
+          <w:szCs w:val="24"/>
+        </w:rPr>
+        <w:t>PhotonView Load Scene</w:t>
       </w:r>
     </w:p>
     <w:p>
@@ -840,41 +813,8 @@
           <w:sz w:val="24"/>
           <w:szCs w:val="24"/>
         </w:rPr>
-        <w:t xml:space="preserve">Use </w:t>
-      </w:r>
-      <w:proofErr w:type="spellStart"/>
-      <w:r>
-        <w:rPr>
-          <w:sz w:val="24"/>
-          <w:szCs w:val="24"/>
-        </w:rPr>
-        <w:t>chainsafe</w:t>
-      </w:r>
-      <w:proofErr w:type="spellEnd"/>
-      <w:r>
-        <w:rPr>
-          <w:sz w:val="24"/>
-          <w:szCs w:val="24"/>
-        </w:rPr>
-        <w:t xml:space="preserve"> </w:t>
-      </w:r>
-      <w:proofErr w:type="spellStart"/>
-      <w:r>
-        <w:rPr>
-          <w:sz w:val="24"/>
-          <w:szCs w:val="24"/>
-        </w:rPr>
-        <w:t>sdk</w:t>
-      </w:r>
-      <w:proofErr w:type="spellEnd"/>
-      <w:r>
-        <w:rPr>
-          <w:sz w:val="24"/>
-          <w:szCs w:val="24"/>
-        </w:rPr>
-        <w:t xml:space="preserve"> or </w:t>
-      </w:r>
-      <w:proofErr w:type="spellStart"/>
+        <w:t xml:space="preserve">Use chainsafe sdk or </w:t>
+      </w:r>
       <w:r>
         <w:rPr>
           <w:sz w:val="24"/>
@@ -882,7 +822,6 @@
         </w:rPr>
         <w:t>moralis</w:t>
       </w:r>
-      <w:proofErr w:type="spellEnd"/>
       <w:r>
         <w:rPr>
           <w:sz w:val="24"/>
@@ -958,23 +897,7 @@
           <w:sz w:val="24"/>
           <w:szCs w:val="24"/>
         </w:rPr>
-        <w:t xml:space="preserve">Setting up a </w:t>
-      </w:r>
-      <w:proofErr w:type="spellStart"/>
-      <w:r>
-        <w:rPr>
-          <w:sz w:val="24"/>
-          <w:szCs w:val="24"/>
-        </w:rPr>
-        <w:t>Moralis</w:t>
-      </w:r>
-      <w:proofErr w:type="spellEnd"/>
-      <w:r>
-        <w:rPr>
-          <w:sz w:val="24"/>
-          <w:szCs w:val="24"/>
-        </w:rPr>
-        <w:t xml:space="preserve"> Server</w:t>
+        <w:t>Setting up a Moralis Server</w:t>
       </w:r>
     </w:p>
     <w:p>
@@ -1020,39 +943,14 @@
           <w:sz w:val="24"/>
           <w:szCs w:val="24"/>
         </w:rPr>
-        <w:t xml:space="preserve">Creating a </w:t>
-      </w:r>
-      <w:proofErr w:type="spellStart"/>
-      <w:r>
-        <w:rPr>
-          <w:sz w:val="24"/>
-          <w:szCs w:val="24"/>
-        </w:rPr>
-        <w:t>Moralis</w:t>
-      </w:r>
-      <w:proofErr w:type="spellEnd"/>
-      <w:r>
-        <w:rPr>
-          <w:sz w:val="24"/>
-          <w:szCs w:val="24"/>
-        </w:rPr>
-        <w:t xml:space="preserve"> Server and </w:t>
-      </w:r>
-      <w:proofErr w:type="spellStart"/>
-      <w:r>
-        <w:rPr>
-          <w:sz w:val="24"/>
-          <w:szCs w:val="24"/>
-        </w:rPr>
-        <w:t>aquiring</w:t>
-      </w:r>
-      <w:proofErr w:type="spellEnd"/>
-      <w:r>
-        <w:rPr>
-          <w:sz w:val="24"/>
-          <w:szCs w:val="24"/>
-        </w:rPr>
-        <w:t xml:space="preserve"> a blockchain node.</w:t>
+        <w:t xml:space="preserve">Creating a Moralis Server and </w:t>
+      </w:r>
+      <w:r>
+        <w:rPr>
+          <w:sz w:val="24"/>
+          <w:szCs w:val="24"/>
+        </w:rPr>
+        <w:t>aquiring a blockchain node.</w:t>
       </w:r>
     </w:p>
     <w:p>
@@ -1550,21 +1448,12 @@
           <w:szCs w:val="24"/>
         </w:rPr>
       </w:pPr>
-      <w:proofErr w:type="spellStart"/>
-      <w:r>
-        <w:rPr>
-          <w:sz w:val="24"/>
-          <w:szCs w:val="24"/>
-        </w:rPr>
-        <w:t>PhotonView</w:t>
-      </w:r>
-      <w:proofErr w:type="spellEnd"/>
-      <w:r>
-        <w:rPr>
-          <w:sz w:val="24"/>
-          <w:szCs w:val="24"/>
-        </w:rPr>
-        <w:t xml:space="preserve"> Load Scene.</w:t>
+      <w:r>
+        <w:rPr>
+          <w:sz w:val="24"/>
+          <w:szCs w:val="24"/>
+        </w:rPr>
+        <w:t>PhotonView Load Scene.</w:t>
       </w:r>
     </w:p>
     <w:p>
@@ -2373,31 +2262,13 @@
           <w:szCs w:val="24"/>
         </w:rPr>
       </w:pPr>
-      <w:proofErr w:type="spellStart"/>
-      <w:r>
-        <w:rPr>
-          <w:sz w:val="24"/>
-          <w:szCs w:val="24"/>
-        </w:rPr>
-        <w:t>OnIsMaster</w:t>
-      </w:r>
-      <w:proofErr w:type="spellEnd"/>
-      <w:r>
-        <w:rPr>
-          <w:sz w:val="24"/>
-          <w:szCs w:val="24"/>
-        </w:rPr>
-        <w:t xml:space="preserve"> -&gt; PhonNetwork.is </w:t>
-      </w:r>
-      <w:proofErr w:type="spellStart"/>
-      <w:r>
-        <w:rPr>
-          <w:sz w:val="24"/>
-          <w:szCs w:val="24"/>
-        </w:rPr>
-        <w:t>MasterClient</w:t>
-      </w:r>
-      <w:proofErr w:type="spellEnd"/>
+      <w:r>
+        <w:rPr>
+          <w:sz w:val="24"/>
+          <w:szCs w:val="24"/>
+        </w:rPr>
+        <w:t>OnIsMaster -&gt; PhonNetwork.is MasterClient</w:t>
+      </w:r>
     </w:p>
     <w:p>
       <w:pPr>
@@ -2603,23 +2474,7 @@
           <w:sz w:val="24"/>
           <w:szCs w:val="24"/>
         </w:rPr>
-        <w:t xml:space="preserve">Check </w:t>
-      </w:r>
-      <w:proofErr w:type="spellStart"/>
-      <w:r>
-        <w:rPr>
-          <w:sz w:val="24"/>
-          <w:szCs w:val="24"/>
-        </w:rPr>
-        <w:t>isMaster</w:t>
-      </w:r>
-      <w:proofErr w:type="spellEnd"/>
-      <w:r>
-        <w:rPr>
-          <w:sz w:val="24"/>
-          <w:szCs w:val="24"/>
-        </w:rPr>
-        <w:t xml:space="preserve"> or no</w:t>
+        <w:t>Check isMaster or no</w:t>
       </w:r>
     </w:p>
     <w:p>
@@ -3028,17 +2883,8 @@
           <w:sz w:val="24"/>
           <w:szCs w:val="24"/>
         </w:rPr>
-        <w:t xml:space="preserve">Player </w:t>
-      </w:r>
-      <w:proofErr w:type="spellStart"/>
-      <w:r>
-        <w:rPr>
-          <w:sz w:val="24"/>
-          <w:szCs w:val="24"/>
-        </w:rPr>
-        <w:t>postion</w:t>
-      </w:r>
-      <w:proofErr w:type="spellEnd"/>
+        <w:t>Player postion</w:t>
+      </w:r>
     </w:p>
     <w:p>
       <w:pPr>
@@ -3817,23 +3663,7 @@
           <w:sz w:val="24"/>
           <w:szCs w:val="24"/>
         </w:rPr>
-        <w:t xml:space="preserve">Show all </w:t>
-      </w:r>
-      <w:proofErr w:type="spellStart"/>
-      <w:r>
-        <w:rPr>
-          <w:sz w:val="24"/>
-          <w:szCs w:val="24"/>
-        </w:rPr>
-        <w:t>nfts</w:t>
-      </w:r>
-      <w:proofErr w:type="spellEnd"/>
-      <w:r>
-        <w:rPr>
-          <w:sz w:val="24"/>
-          <w:szCs w:val="24"/>
-        </w:rPr>
-        <w:t xml:space="preserve"> in a table</w:t>
+        <w:t>Show all nfts in a table</w:t>
       </w:r>
     </w:p>
     <w:p>
@@ -3977,7 +3807,6 @@
           <w:szCs w:val="24"/>
         </w:rPr>
       </w:pPr>
-      <w:proofErr w:type="spellStart"/>
       <w:r>
         <w:rPr>
           <w:sz w:val="24"/>
@@ -3985,24 +3814,22 @@
         </w:rPr>
         <w:t>MasterLoadedGame</w:t>
       </w:r>
-      <w:proofErr w:type="spellEnd"/>
-    </w:p>
-    <w:p>
-      <w:pPr>
-        <w:pStyle w:val="ListParagraph"/>
-        <w:numPr>
-          <w:ilvl w:val="2"/>
-          <w:numId w:val="2"/>
-        </w:numPr>
-        <w:tabs>
-          <w:tab w:val="left" w:pos="2963"/>
-        </w:tabs>
-        <w:rPr>
-          <w:sz w:val="24"/>
-          <w:szCs w:val="24"/>
-        </w:rPr>
-      </w:pPr>
-      <w:proofErr w:type="spellStart"/>
+    </w:p>
+    <w:p>
+      <w:pPr>
+        <w:pStyle w:val="ListParagraph"/>
+        <w:numPr>
+          <w:ilvl w:val="2"/>
+          <w:numId w:val="2"/>
+        </w:numPr>
+        <w:tabs>
+          <w:tab w:val="left" w:pos="2963"/>
+        </w:tabs>
+        <w:rPr>
+          <w:sz w:val="24"/>
+          <w:szCs w:val="24"/>
+        </w:rPr>
+      </w:pPr>
       <w:r>
         <w:rPr>
           <w:sz w:val="24"/>
@@ -4010,24 +3837,22 @@
         </w:rPr>
         <w:t>NonMasterLoadedGame</w:t>
       </w:r>
-      <w:proofErr w:type="spellEnd"/>
-    </w:p>
-    <w:p>
-      <w:pPr>
-        <w:pStyle w:val="ListParagraph"/>
-        <w:numPr>
-          <w:ilvl w:val="2"/>
-          <w:numId w:val="2"/>
-        </w:numPr>
-        <w:tabs>
-          <w:tab w:val="left" w:pos="2963"/>
-        </w:tabs>
-        <w:rPr>
-          <w:sz w:val="24"/>
-          <w:szCs w:val="24"/>
-        </w:rPr>
-      </w:pPr>
-      <w:proofErr w:type="spellStart"/>
+    </w:p>
+    <w:p>
+      <w:pPr>
+        <w:pStyle w:val="ListParagraph"/>
+        <w:numPr>
+          <w:ilvl w:val="2"/>
+          <w:numId w:val="2"/>
+        </w:numPr>
+        <w:tabs>
+          <w:tab w:val="left" w:pos="2963"/>
+        </w:tabs>
+        <w:rPr>
+          <w:sz w:val="24"/>
+          <w:szCs w:val="24"/>
+        </w:rPr>
+      </w:pPr>
       <w:r>
         <w:rPr>
           <w:sz w:val="24"/>
@@ -4035,24 +3860,22 @@
         </w:rPr>
         <w:t>RPC_LoadGameOthers</w:t>
       </w:r>
-      <w:proofErr w:type="spellEnd"/>
-    </w:p>
-    <w:p>
-      <w:pPr>
-        <w:pStyle w:val="ListParagraph"/>
-        <w:numPr>
-          <w:ilvl w:val="2"/>
-          <w:numId w:val="2"/>
-        </w:numPr>
-        <w:tabs>
-          <w:tab w:val="left" w:pos="2963"/>
-        </w:tabs>
-        <w:rPr>
-          <w:sz w:val="24"/>
-          <w:szCs w:val="24"/>
-        </w:rPr>
-      </w:pPr>
-      <w:proofErr w:type="spellStart"/>
+    </w:p>
+    <w:p>
+      <w:pPr>
+        <w:pStyle w:val="ListParagraph"/>
+        <w:numPr>
+          <w:ilvl w:val="2"/>
+          <w:numId w:val="2"/>
+        </w:numPr>
+        <w:tabs>
+          <w:tab w:val="left" w:pos="2963"/>
+        </w:tabs>
+        <w:rPr>
+          <w:sz w:val="24"/>
+          <w:szCs w:val="24"/>
+        </w:rPr>
+      </w:pPr>
       <w:r>
         <w:rPr>
           <w:sz w:val="24"/>
@@ -4060,24 +3883,22 @@
         </w:rPr>
         <w:t>RPC_LoadGameScene</w:t>
       </w:r>
-      <w:proofErr w:type="spellEnd"/>
-    </w:p>
-    <w:p>
-      <w:pPr>
-        <w:pStyle w:val="ListParagraph"/>
-        <w:numPr>
-          <w:ilvl w:val="2"/>
-          <w:numId w:val="2"/>
-        </w:numPr>
-        <w:tabs>
-          <w:tab w:val="left" w:pos="2963"/>
-        </w:tabs>
-        <w:rPr>
-          <w:sz w:val="24"/>
-          <w:szCs w:val="24"/>
-        </w:rPr>
-      </w:pPr>
-      <w:proofErr w:type="spellStart"/>
+    </w:p>
+    <w:p>
+      <w:pPr>
+        <w:pStyle w:val="ListParagraph"/>
+        <w:numPr>
+          <w:ilvl w:val="2"/>
+          <w:numId w:val="2"/>
+        </w:numPr>
+        <w:tabs>
+          <w:tab w:val="left" w:pos="2963"/>
+        </w:tabs>
+        <w:rPr>
+          <w:sz w:val="24"/>
+          <w:szCs w:val="24"/>
+        </w:rPr>
+      </w:pPr>
       <w:r>
         <w:rPr>
           <w:sz w:val="24"/>
@@ -4085,24 +3906,22 @@
         </w:rPr>
         <w:t>OnConnectedToMaster</w:t>
       </w:r>
-      <w:proofErr w:type="spellEnd"/>
-    </w:p>
-    <w:p>
-      <w:pPr>
-        <w:pStyle w:val="ListParagraph"/>
-        <w:numPr>
-          <w:ilvl w:val="2"/>
-          <w:numId w:val="2"/>
-        </w:numPr>
-        <w:tabs>
-          <w:tab w:val="left" w:pos="2963"/>
-        </w:tabs>
-        <w:rPr>
-          <w:sz w:val="24"/>
-          <w:szCs w:val="24"/>
-        </w:rPr>
-      </w:pPr>
-      <w:proofErr w:type="spellStart"/>
+    </w:p>
+    <w:p>
+      <w:pPr>
+        <w:pStyle w:val="ListParagraph"/>
+        <w:numPr>
+          <w:ilvl w:val="2"/>
+          <w:numId w:val="2"/>
+        </w:numPr>
+        <w:tabs>
+          <w:tab w:val="left" w:pos="2963"/>
+        </w:tabs>
+        <w:rPr>
+          <w:sz w:val="24"/>
+          <w:szCs w:val="24"/>
+        </w:rPr>
+      </w:pPr>
       <w:r>
         <w:rPr>
           <w:sz w:val="24"/>
@@ -4110,24 +3929,22 @@
         </w:rPr>
         <w:t>OnPhotonPlayerDisconnected</w:t>
       </w:r>
-      <w:proofErr w:type="spellEnd"/>
-    </w:p>
-    <w:p>
-      <w:pPr>
-        <w:pStyle w:val="ListParagraph"/>
-        <w:numPr>
-          <w:ilvl w:val="2"/>
-          <w:numId w:val="2"/>
-        </w:numPr>
-        <w:tabs>
-          <w:tab w:val="left" w:pos="2963"/>
-        </w:tabs>
-        <w:rPr>
-          <w:sz w:val="24"/>
-          <w:szCs w:val="24"/>
-        </w:rPr>
-      </w:pPr>
-      <w:proofErr w:type="spellStart"/>
+    </w:p>
+    <w:p>
+      <w:pPr>
+        <w:pStyle w:val="ListParagraph"/>
+        <w:numPr>
+          <w:ilvl w:val="2"/>
+          <w:numId w:val="2"/>
+        </w:numPr>
+        <w:tabs>
+          <w:tab w:val="left" w:pos="2963"/>
+        </w:tabs>
+        <w:rPr>
+          <w:sz w:val="24"/>
+          <w:szCs w:val="24"/>
+        </w:rPr>
+      </w:pPr>
       <w:r>
         <w:rPr>
           <w:sz w:val="24"/>
@@ -4135,24 +3952,22 @@
         </w:rPr>
         <w:t>OnDisconnectedFromPhoton</w:t>
       </w:r>
-      <w:proofErr w:type="spellEnd"/>
-    </w:p>
-    <w:p>
-      <w:pPr>
-        <w:pStyle w:val="ListParagraph"/>
-        <w:numPr>
-          <w:ilvl w:val="2"/>
-          <w:numId w:val="2"/>
-        </w:numPr>
-        <w:tabs>
-          <w:tab w:val="left" w:pos="2963"/>
-        </w:tabs>
-        <w:rPr>
-          <w:sz w:val="24"/>
-          <w:szCs w:val="24"/>
-        </w:rPr>
-      </w:pPr>
-      <w:proofErr w:type="spellStart"/>
+    </w:p>
+    <w:p>
+      <w:pPr>
+        <w:pStyle w:val="ListParagraph"/>
+        <w:numPr>
+          <w:ilvl w:val="2"/>
+          <w:numId w:val="2"/>
+        </w:numPr>
+        <w:tabs>
+          <w:tab w:val="left" w:pos="2963"/>
+        </w:tabs>
+        <w:rPr>
+          <w:sz w:val="24"/>
+          <w:szCs w:val="24"/>
+        </w:rPr>
+      </w:pPr>
       <w:r>
         <w:rPr>
           <w:sz w:val="24"/>
@@ -4160,7 +3975,6 @@
         </w:rPr>
         <w:t>OnSceneFinishedLoading</w:t>
       </w:r>
-      <w:proofErr w:type="spellEnd"/>
     </w:p>
     <w:p>
       <w:pPr>
@@ -4200,7 +4014,6 @@
           <w:szCs w:val="24"/>
         </w:rPr>
       </w:pPr>
-      <w:proofErr w:type="spellStart"/>
       <w:r>
         <w:rPr>
           <w:sz w:val="24"/>
@@ -4208,7 +4021,6 @@
         </w:rPr>
         <w:t>UpdatePlayerMovement</w:t>
       </w:r>
-      <w:proofErr w:type="spellEnd"/>
     </w:p>
     <w:p>
       <w:pPr>
@@ -4340,7 +4152,6 @@
           <w:szCs w:val="24"/>
         </w:rPr>
       </w:pPr>
-      <w:proofErr w:type="spellStart"/>
       <w:r>
         <w:rPr>
           <w:sz w:val="24"/>
@@ -4348,7 +4159,6 @@
         </w:rPr>
         <w:t>OnPhotonSerializeView</w:t>
       </w:r>
-      <w:proofErr w:type="spellEnd"/>
     </w:p>
     <w:p>
       <w:pPr>
@@ -4365,7 +4175,6 @@
           <w:szCs w:val="24"/>
         </w:rPr>
       </w:pPr>
-      <w:proofErr w:type="spellStart"/>
       <w:r>
         <w:rPr>
           <w:sz w:val="24"/>
@@ -4373,7 +4182,6 @@
         </w:rPr>
         <w:t>Transform.postion</w:t>
       </w:r>
-      <w:proofErr w:type="spellEnd"/>
     </w:p>
     <w:p>
       <w:pPr>
@@ -4390,7 +4198,6 @@
           <w:szCs w:val="24"/>
         </w:rPr>
       </w:pPr>
-      <w:proofErr w:type="spellStart"/>
       <w:r>
         <w:rPr>
           <w:sz w:val="24"/>
@@ -4398,7 +4205,6 @@
         </w:rPr>
         <w:t>Transfom.rotation</w:t>
       </w:r>
-      <w:proofErr w:type="spellEnd"/>
     </w:p>
     <w:p>
       <w:pPr>
@@ -4438,7 +4244,6 @@
           <w:szCs w:val="24"/>
         </w:rPr>
       </w:pPr>
-      <w:proofErr w:type="spellStart"/>
       <w:r>
         <w:rPr>
           <w:sz w:val="24"/>
@@ -4446,24 +4251,22 @@
         </w:rPr>
         <w:t>SetName</w:t>
       </w:r>
-      <w:proofErr w:type="spellEnd"/>
-    </w:p>
-    <w:p>
-      <w:pPr>
-        <w:pStyle w:val="ListParagraph"/>
-        <w:numPr>
-          <w:ilvl w:val="2"/>
-          <w:numId w:val="2"/>
-        </w:numPr>
-        <w:tabs>
-          <w:tab w:val="left" w:pos="2963"/>
-        </w:tabs>
-        <w:rPr>
-          <w:sz w:val="24"/>
-          <w:szCs w:val="24"/>
-        </w:rPr>
-      </w:pPr>
-      <w:proofErr w:type="spellStart"/>
+    </w:p>
+    <w:p>
+      <w:pPr>
+        <w:pStyle w:val="ListParagraph"/>
+        <w:numPr>
+          <w:ilvl w:val="2"/>
+          <w:numId w:val="2"/>
+        </w:numPr>
+        <w:tabs>
+          <w:tab w:val="left" w:pos="2963"/>
+        </w:tabs>
+        <w:rPr>
+          <w:sz w:val="24"/>
+          <w:szCs w:val="24"/>
+        </w:rPr>
+      </w:pPr>
       <w:r>
         <w:rPr>
           <w:sz w:val="24"/>
@@ -4471,7 +4274,6 @@
         </w:rPr>
         <w:t>PlayerInfo</w:t>
       </w:r>
-      <w:proofErr w:type="spellEnd"/>
     </w:p>
     <w:p>
       <w:pPr>
@@ -4488,7 +4290,6 @@
           <w:szCs w:val="24"/>
         </w:rPr>
       </w:pPr>
-      <w:proofErr w:type="spellStart"/>
       <w:r>
         <w:rPr>
           <w:sz w:val="24"/>
@@ -4496,7 +4297,6 @@
         </w:rPr>
         <w:t>RoomListing</w:t>
       </w:r>
-      <w:proofErr w:type="spellEnd"/>
     </w:p>
     <w:p>
       <w:pPr>
@@ -4651,7 +4451,6 @@
           <w:szCs w:val="24"/>
         </w:rPr>
       </w:pPr>
-      <w:proofErr w:type="spellStart"/>
       <w:r>
         <w:rPr>
           <w:sz w:val="24"/>
@@ -4659,24 +4458,22 @@
         </w:rPr>
         <w:t>LobbyNetwork</w:t>
       </w:r>
-      <w:proofErr w:type="spellEnd"/>
-    </w:p>
-    <w:p>
-      <w:pPr>
-        <w:pStyle w:val="ListParagraph"/>
-        <w:numPr>
-          <w:ilvl w:val="2"/>
-          <w:numId w:val="2"/>
-        </w:numPr>
-        <w:tabs>
-          <w:tab w:val="left" w:pos="2963"/>
-        </w:tabs>
-        <w:rPr>
-          <w:sz w:val="24"/>
-          <w:szCs w:val="24"/>
-        </w:rPr>
-      </w:pPr>
-      <w:proofErr w:type="spellStart"/>
+    </w:p>
+    <w:p>
+      <w:pPr>
+        <w:pStyle w:val="ListParagraph"/>
+        <w:numPr>
+          <w:ilvl w:val="2"/>
+          <w:numId w:val="2"/>
+        </w:numPr>
+        <w:tabs>
+          <w:tab w:val="left" w:pos="2963"/>
+        </w:tabs>
+        <w:rPr>
+          <w:sz w:val="24"/>
+          <w:szCs w:val="24"/>
+        </w:rPr>
+      </w:pPr>
       <w:r>
         <w:rPr>
           <w:sz w:val="24"/>
@@ -4684,24 +4481,22 @@
         </w:rPr>
         <w:t>OnConnectedToMaster</w:t>
       </w:r>
-      <w:proofErr w:type="spellEnd"/>
-    </w:p>
-    <w:p>
-      <w:pPr>
-        <w:pStyle w:val="ListParagraph"/>
-        <w:numPr>
-          <w:ilvl w:val="2"/>
-          <w:numId w:val="2"/>
-        </w:numPr>
-        <w:tabs>
-          <w:tab w:val="left" w:pos="2963"/>
-        </w:tabs>
-        <w:rPr>
-          <w:sz w:val="24"/>
-          <w:szCs w:val="24"/>
-        </w:rPr>
-      </w:pPr>
-      <w:proofErr w:type="spellStart"/>
+    </w:p>
+    <w:p>
+      <w:pPr>
+        <w:pStyle w:val="ListParagraph"/>
+        <w:numPr>
+          <w:ilvl w:val="2"/>
+          <w:numId w:val="2"/>
+        </w:numPr>
+        <w:tabs>
+          <w:tab w:val="left" w:pos="2963"/>
+        </w:tabs>
+        <w:rPr>
+          <w:sz w:val="24"/>
+          <w:szCs w:val="24"/>
+        </w:rPr>
+      </w:pPr>
       <w:r>
         <w:rPr>
           <w:sz w:val="24"/>
@@ -4710,39 +4505,29 @@
         <w:lastRenderedPageBreak/>
         <w:t>OnJoinedLobby</w:t>
       </w:r>
-      <w:proofErr w:type="spellEnd"/>
-    </w:p>
-    <w:p>
-      <w:pPr>
-        <w:pStyle w:val="ListParagraph"/>
-        <w:numPr>
-          <w:ilvl w:val="2"/>
-          <w:numId w:val="2"/>
-        </w:numPr>
-        <w:tabs>
-          <w:tab w:val="left" w:pos="2963"/>
-        </w:tabs>
-        <w:rPr>
-          <w:sz w:val="24"/>
-          <w:szCs w:val="24"/>
-        </w:rPr>
-      </w:pPr>
-      <w:r>
-        <w:rPr>
-          <w:sz w:val="24"/>
-          <w:szCs w:val="24"/>
-        </w:rPr>
-        <w:t xml:space="preserve">Update </w:t>
-      </w:r>
-      <w:proofErr w:type="spellStart"/>
-      <w:r>
-        <w:rPr>
-          <w:sz w:val="24"/>
-          <w:szCs w:val="24"/>
-        </w:rPr>
-        <w:t>lobbystatusText</w:t>
-      </w:r>
-      <w:proofErr w:type="spellEnd"/>
+    </w:p>
+    <w:p>
+      <w:pPr>
+        <w:pStyle w:val="ListParagraph"/>
+        <w:numPr>
+          <w:ilvl w:val="2"/>
+          <w:numId w:val="2"/>
+        </w:numPr>
+        <w:tabs>
+          <w:tab w:val="left" w:pos="2963"/>
+        </w:tabs>
+        <w:rPr>
+          <w:sz w:val="24"/>
+          <w:szCs w:val="24"/>
+        </w:rPr>
+      </w:pPr>
+      <w:r>
+        <w:rPr>
+          <w:sz w:val="24"/>
+          <w:szCs w:val="24"/>
+        </w:rPr>
+        <w:t>Update lobbystatusText</w:t>
+      </w:r>
     </w:p>
     <w:p>
       <w:pPr>
@@ -4759,7 +4544,6 @@
           <w:szCs w:val="24"/>
         </w:rPr>
       </w:pPr>
-      <w:proofErr w:type="spellStart"/>
       <w:r>
         <w:rPr>
           <w:sz w:val="24"/>
@@ -4767,63 +4551,45 @@
         </w:rPr>
         <w:t>PlayerLayoutGroup</w:t>
       </w:r>
-      <w:proofErr w:type="spellEnd"/>
-    </w:p>
-    <w:p>
-      <w:pPr>
-        <w:pStyle w:val="ListParagraph"/>
-        <w:numPr>
-          <w:ilvl w:val="2"/>
-          <w:numId w:val="2"/>
-        </w:numPr>
-        <w:tabs>
-          <w:tab w:val="left" w:pos="2963"/>
-        </w:tabs>
-        <w:rPr>
-          <w:sz w:val="24"/>
-          <w:szCs w:val="24"/>
-        </w:rPr>
-      </w:pPr>
-      <w:r>
-        <w:rPr>
-          <w:sz w:val="24"/>
-          <w:szCs w:val="24"/>
-        </w:rPr>
-        <w:t xml:space="preserve">Get </w:t>
-      </w:r>
-      <w:proofErr w:type="spellStart"/>
-      <w:r>
-        <w:rPr>
-          <w:sz w:val="24"/>
-          <w:szCs w:val="24"/>
-        </w:rPr>
-        <w:t>PhotonPlayers</w:t>
-      </w:r>
-      <w:proofErr w:type="spellEnd"/>
-      <w:r>
-        <w:rPr>
-          <w:sz w:val="24"/>
-          <w:szCs w:val="24"/>
-        </w:rPr>
-        <w:t xml:space="preserve"> in a room</w:t>
-      </w:r>
-    </w:p>
-    <w:p>
-      <w:pPr>
-        <w:pStyle w:val="ListParagraph"/>
-        <w:numPr>
-          <w:ilvl w:val="2"/>
-          <w:numId w:val="2"/>
-        </w:numPr>
-        <w:tabs>
-          <w:tab w:val="left" w:pos="2963"/>
-        </w:tabs>
-        <w:rPr>
-          <w:sz w:val="24"/>
-          <w:szCs w:val="24"/>
-        </w:rPr>
-      </w:pPr>
-      <w:proofErr w:type="spellStart"/>
+    </w:p>
+    <w:p>
+      <w:pPr>
+        <w:pStyle w:val="ListParagraph"/>
+        <w:numPr>
+          <w:ilvl w:val="2"/>
+          <w:numId w:val="2"/>
+        </w:numPr>
+        <w:tabs>
+          <w:tab w:val="left" w:pos="2963"/>
+        </w:tabs>
+        <w:rPr>
+          <w:sz w:val="24"/>
+          <w:szCs w:val="24"/>
+        </w:rPr>
+      </w:pPr>
+      <w:r>
+        <w:rPr>
+          <w:sz w:val="24"/>
+          <w:szCs w:val="24"/>
+        </w:rPr>
+        <w:t>Get PhotonPlayers in a room</w:t>
+      </w:r>
+    </w:p>
+    <w:p>
+      <w:pPr>
+        <w:pStyle w:val="ListParagraph"/>
+        <w:numPr>
+          <w:ilvl w:val="2"/>
+          <w:numId w:val="2"/>
+        </w:numPr>
+        <w:tabs>
+          <w:tab w:val="left" w:pos="2963"/>
+        </w:tabs>
+        <w:rPr>
+          <w:sz w:val="24"/>
+          <w:szCs w:val="24"/>
+        </w:rPr>
+      </w:pPr>
       <w:r>
         <w:rPr>
           <w:sz w:val="24"/>
@@ -4831,7 +4597,6 @@
         </w:rPr>
         <w:t>OnJoinedRoom</w:t>
       </w:r>
-      <w:proofErr w:type="spellEnd"/>
     </w:p>
     <w:p>
       <w:pPr>
@@ -4848,7 +4613,6 @@
           <w:szCs w:val="24"/>
         </w:rPr>
       </w:pPr>
-      <w:proofErr w:type="spellStart"/>
       <w:r>
         <w:rPr>
           <w:sz w:val="24"/>
@@ -4856,7 +4620,6 @@
         </w:rPr>
         <w:t>OnPhotonPlayerConnected</w:t>
       </w:r>
-      <w:proofErr w:type="spellEnd"/>
     </w:p>
     <w:p>
       <w:pPr>
@@ -4873,7 +4636,6 @@
           <w:szCs w:val="24"/>
         </w:rPr>
       </w:pPr>
-      <w:proofErr w:type="spellStart"/>
       <w:r>
         <w:rPr>
           <w:sz w:val="24"/>
@@ -4881,7 +4643,6 @@
         </w:rPr>
         <w:t>OnPhotonPlayerDisconnected</w:t>
       </w:r>
-      <w:proofErr w:type="spellEnd"/>
     </w:p>
     <w:p>
       <w:pPr>
@@ -4898,7 +4659,6 @@
           <w:szCs w:val="24"/>
         </w:rPr>
       </w:pPr>
-      <w:proofErr w:type="spellStart"/>
       <w:r>
         <w:rPr>
           <w:sz w:val="24"/>
@@ -4906,7 +4666,6 @@
         </w:rPr>
         <w:t>PlayerJoinedRoom</w:t>
       </w:r>
-      <w:proofErr w:type="spellEnd"/>
     </w:p>
     <w:p>
       <w:pPr>
@@ -4923,7 +4682,6 @@
           <w:szCs w:val="24"/>
         </w:rPr>
       </w:pPr>
-      <w:proofErr w:type="spellStart"/>
       <w:r>
         <w:rPr>
           <w:sz w:val="24"/>
@@ -4931,24 +4689,22 @@
         </w:rPr>
         <w:t>PlayerLeftRoom</w:t>
       </w:r>
-      <w:proofErr w:type="spellEnd"/>
-    </w:p>
-    <w:p>
-      <w:pPr>
-        <w:pStyle w:val="ListParagraph"/>
-        <w:numPr>
-          <w:ilvl w:val="2"/>
-          <w:numId w:val="2"/>
-        </w:numPr>
-        <w:tabs>
-          <w:tab w:val="left" w:pos="2963"/>
-        </w:tabs>
-        <w:rPr>
-          <w:sz w:val="24"/>
-          <w:szCs w:val="24"/>
-        </w:rPr>
-      </w:pPr>
-      <w:proofErr w:type="spellStart"/>
+    </w:p>
+    <w:p>
+      <w:pPr>
+        <w:pStyle w:val="ListParagraph"/>
+        <w:numPr>
+          <w:ilvl w:val="2"/>
+          <w:numId w:val="2"/>
+        </w:numPr>
+        <w:tabs>
+          <w:tab w:val="left" w:pos="2963"/>
+        </w:tabs>
+        <w:rPr>
+          <w:sz w:val="24"/>
+          <w:szCs w:val="24"/>
+        </w:rPr>
+      </w:pPr>
       <w:r>
         <w:rPr>
           <w:sz w:val="24"/>
@@ -4956,24 +4712,22 @@
         </w:rPr>
         <w:t>OnRoomState</w:t>
       </w:r>
-      <w:proofErr w:type="spellEnd"/>
-    </w:p>
-    <w:p>
-      <w:pPr>
-        <w:pStyle w:val="ListParagraph"/>
-        <w:numPr>
-          <w:ilvl w:val="2"/>
-          <w:numId w:val="2"/>
-        </w:numPr>
-        <w:tabs>
-          <w:tab w:val="left" w:pos="2963"/>
-        </w:tabs>
-        <w:rPr>
-          <w:sz w:val="24"/>
-          <w:szCs w:val="24"/>
-        </w:rPr>
-      </w:pPr>
-      <w:proofErr w:type="spellStart"/>
+    </w:p>
+    <w:p>
+      <w:pPr>
+        <w:pStyle w:val="ListParagraph"/>
+        <w:numPr>
+          <w:ilvl w:val="2"/>
+          <w:numId w:val="2"/>
+        </w:numPr>
+        <w:tabs>
+          <w:tab w:val="left" w:pos="2963"/>
+        </w:tabs>
+        <w:rPr>
+          <w:sz w:val="24"/>
+          <w:szCs w:val="24"/>
+        </w:rPr>
+      </w:pPr>
       <w:r>
         <w:rPr>
           <w:sz w:val="24"/>
@@ -4981,7 +4735,6 @@
         </w:rPr>
         <w:t>OnLeaveRoom</w:t>
       </w:r>
-      <w:proofErr w:type="spellEnd"/>
     </w:p>
     <w:p>
       <w:pPr>
@@ -5020,6 +4773,695 @@
         <w:pStyle w:val="ListParagraph"/>
         <w:numPr>
           <w:ilvl w:val="0"/>
+          <w:numId w:val="2"/>
+        </w:numPr>
+        <w:rPr>
+          <w:sz w:val="30"/>
+          <w:szCs w:val="30"/>
+        </w:rPr>
+      </w:pPr>
+      <w:r>
+        <w:rPr>
+          <w:sz w:val="30"/>
+          <w:szCs w:val="30"/>
+        </w:rPr>
+        <w:t xml:space="preserve">Get Game </w:t>
+      </w:r>
+      <w:r>
+        <w:rPr>
+          <w:sz w:val="30"/>
+          <w:szCs w:val="30"/>
+        </w:rPr>
+        <w:t>token</w:t>
+      </w:r>
+      <w:r>
+        <w:rPr>
+          <w:sz w:val="30"/>
+          <w:szCs w:val="30"/>
+        </w:rPr>
+        <w:t xml:space="preserve"> contract</w:t>
+      </w:r>
+    </w:p>
+    <w:p>
+      <w:pPr>
+        <w:pStyle w:val="ListParagraph"/>
+        <w:numPr>
+          <w:ilvl w:val="0"/>
+          <w:numId w:val="2"/>
+        </w:numPr>
+        <w:rPr>
+          <w:sz w:val="24"/>
+          <w:szCs w:val="24"/>
+        </w:rPr>
+      </w:pPr>
+      <w:r>
+        <w:rPr>
+          <w:sz w:val="24"/>
+          <w:szCs w:val="24"/>
+        </w:rPr>
+        <w:t>Create Game contract</w:t>
+      </w:r>
+    </w:p>
+    <w:p>
+      <w:pPr>
+        <w:pStyle w:val="ListParagraph"/>
+        <w:numPr>
+          <w:ilvl w:val="1"/>
+          <w:numId w:val="2"/>
+        </w:numPr>
+        <w:rPr>
+          <w:sz w:val="24"/>
+          <w:szCs w:val="24"/>
+        </w:rPr>
+      </w:pPr>
+      <w:r>
+        <w:rPr>
+          <w:sz w:val="24"/>
+          <w:szCs w:val="24"/>
+        </w:rPr>
+        <w:t xml:space="preserve">Construct </w:t>
+      </w:r>
+    </w:p>
+    <w:p>
+      <w:pPr>
+        <w:pStyle w:val="ListParagraph"/>
+        <w:numPr>
+          <w:ilvl w:val="2"/>
+          <w:numId w:val="2"/>
+        </w:numPr>
+        <w:rPr>
+          <w:sz w:val="24"/>
+          <w:szCs w:val="24"/>
+        </w:rPr>
+      </w:pPr>
+      <w:r>
+        <w:rPr>
+          <w:sz w:val="24"/>
+          <w:szCs w:val="24"/>
+        </w:rPr>
+        <w:t>Game token contract address</w:t>
+      </w:r>
+    </w:p>
+    <w:p>
+      <w:pPr>
+        <w:pStyle w:val="ListParagraph"/>
+        <w:numPr>
+          <w:ilvl w:val="2"/>
+          <w:numId w:val="2"/>
+        </w:numPr>
+        <w:rPr>
+          <w:sz w:val="24"/>
+          <w:szCs w:val="24"/>
+        </w:rPr>
+      </w:pPr>
+      <w:r>
+        <w:rPr>
+          <w:sz w:val="24"/>
+          <w:szCs w:val="24"/>
+        </w:rPr>
+        <w:t>card NFT address</w:t>
+      </w:r>
+    </w:p>
+    <w:p>
+      <w:pPr>
+        <w:pStyle w:val="ListParagraph"/>
+        <w:numPr>
+          <w:ilvl w:val="1"/>
+          <w:numId w:val="2"/>
+        </w:numPr>
+        <w:rPr>
+          <w:sz w:val="24"/>
+          <w:szCs w:val="24"/>
+        </w:rPr>
+      </w:pPr>
+      <w:r>
+        <w:rPr>
+          <w:sz w:val="24"/>
+          <w:szCs w:val="24"/>
+        </w:rPr>
+        <w:t>import</w:t>
+      </w:r>
+    </w:p>
+    <w:p>
+      <w:pPr>
+        <w:pStyle w:val="ListParagraph"/>
+        <w:numPr>
+          <w:ilvl w:val="2"/>
+          <w:numId w:val="2"/>
+        </w:numPr>
+        <w:rPr>
+          <w:sz w:val="24"/>
+          <w:szCs w:val="24"/>
+        </w:rPr>
+      </w:pPr>
+      <w:r>
+        <w:rPr>
+          <w:sz w:val="24"/>
+          <w:szCs w:val="24"/>
+        </w:rPr>
+        <w:t>ownable</w:t>
+      </w:r>
+    </w:p>
+    <w:p>
+      <w:pPr>
+        <w:pStyle w:val="ListParagraph"/>
+        <w:numPr>
+          <w:ilvl w:val="2"/>
+          <w:numId w:val="2"/>
+        </w:numPr>
+        <w:rPr>
+          <w:sz w:val="24"/>
+          <w:szCs w:val="24"/>
+        </w:rPr>
+      </w:pPr>
+      <w:r>
+        <w:rPr>
+          <w:sz w:val="24"/>
+          <w:szCs w:val="24"/>
+        </w:rPr>
+        <w:t>safeMath</w:t>
+      </w:r>
+    </w:p>
+    <w:p>
+      <w:pPr>
+        <w:pStyle w:val="ListParagraph"/>
+        <w:numPr>
+          <w:ilvl w:val="2"/>
+          <w:numId w:val="2"/>
+        </w:numPr>
+        <w:rPr>
+          <w:sz w:val="24"/>
+          <w:szCs w:val="24"/>
+        </w:rPr>
+      </w:pPr>
+      <w:r>
+        <w:rPr>
+          <w:sz w:val="24"/>
+          <w:szCs w:val="24"/>
+        </w:rPr>
+        <w:t>IERC721</w:t>
+      </w:r>
+    </w:p>
+    <w:p>
+      <w:pPr>
+        <w:pStyle w:val="ListParagraph"/>
+        <w:numPr>
+          <w:ilvl w:val="1"/>
+          <w:numId w:val="2"/>
+        </w:numPr>
+        <w:rPr>
+          <w:sz w:val="24"/>
+          <w:szCs w:val="24"/>
+        </w:rPr>
+      </w:pPr>
+      <w:r>
+        <w:rPr>
+          <w:sz w:val="24"/>
+          <w:szCs w:val="24"/>
+        </w:rPr>
+        <w:t>Variable</w:t>
+      </w:r>
+    </w:p>
+    <w:p>
+      <w:pPr>
+        <w:pStyle w:val="ListParagraph"/>
+        <w:numPr>
+          <w:ilvl w:val="2"/>
+          <w:numId w:val="2"/>
+        </w:numPr>
+        <w:rPr>
+          <w:sz w:val="24"/>
+          <w:szCs w:val="24"/>
+        </w:rPr>
+      </w:pPr>
+      <w:r>
+        <w:rPr>
+          <w:sz w:val="24"/>
+          <w:szCs w:val="24"/>
+        </w:rPr>
+        <w:t>PokerNFT</w:t>
+      </w:r>
+    </w:p>
+    <w:p>
+      <w:pPr>
+        <w:pStyle w:val="ListParagraph"/>
+        <w:numPr>
+          <w:ilvl w:val="2"/>
+          <w:numId w:val="2"/>
+        </w:numPr>
+        <w:rPr>
+          <w:sz w:val="24"/>
+          <w:szCs w:val="24"/>
+        </w:rPr>
+      </w:pPr>
+      <w:r>
+        <w:rPr>
+          <w:sz w:val="24"/>
+          <w:szCs w:val="24"/>
+        </w:rPr>
+        <w:t>Game token</w:t>
+      </w:r>
+    </w:p>
+    <w:p>
+      <w:pPr>
+        <w:pStyle w:val="ListParagraph"/>
+        <w:numPr>
+          <w:ilvl w:val="2"/>
+          <w:numId w:val="2"/>
+        </w:numPr>
+        <w:rPr>
+          <w:sz w:val="24"/>
+          <w:szCs w:val="24"/>
+        </w:rPr>
+      </w:pPr>
+      <w:r>
+        <w:rPr>
+          <w:sz w:val="24"/>
+          <w:szCs w:val="24"/>
+        </w:rPr>
+        <w:t>payableAddress</w:t>
+      </w:r>
+    </w:p>
+    <w:p>
+      <w:pPr>
+        <w:pStyle w:val="ListParagraph"/>
+        <w:numPr>
+          <w:ilvl w:val="2"/>
+          <w:numId w:val="2"/>
+        </w:numPr>
+        <w:rPr>
+          <w:sz w:val="24"/>
+          <w:szCs w:val="24"/>
+        </w:rPr>
+      </w:pPr>
+      <w:r>
+        <w:rPr>
+          <w:sz w:val="24"/>
+          <w:szCs w:val="24"/>
+        </w:rPr>
+        <w:t>PlayerList</w:t>
+      </w:r>
+    </w:p>
+    <w:p>
+      <w:pPr>
+        <w:pStyle w:val="ListParagraph"/>
+        <w:numPr>
+          <w:ilvl w:val="1"/>
+          <w:numId w:val="2"/>
+        </w:numPr>
+        <w:rPr>
+          <w:sz w:val="24"/>
+          <w:szCs w:val="24"/>
+        </w:rPr>
+      </w:pPr>
+      <w:r>
+        <w:rPr>
+          <w:sz w:val="24"/>
+          <w:szCs w:val="24"/>
+        </w:rPr>
+        <w:t>Functions</w:t>
+      </w:r>
+    </w:p>
+    <w:p>
+      <w:pPr>
+        <w:pStyle w:val="ListParagraph"/>
+        <w:numPr>
+          <w:ilvl w:val="2"/>
+          <w:numId w:val="2"/>
+        </w:numPr>
+        <w:rPr>
+          <w:sz w:val="24"/>
+          <w:szCs w:val="24"/>
+        </w:rPr>
+      </w:pPr>
+      <w:r>
+        <w:rPr>
+          <w:sz w:val="24"/>
+          <w:szCs w:val="24"/>
+        </w:rPr>
+        <w:t>setPayableAddress</w:t>
+      </w:r>
+    </w:p>
+    <w:p>
+      <w:pPr>
+        <w:pStyle w:val="ListParagraph"/>
+        <w:numPr>
+          <w:ilvl w:val="3"/>
+          <w:numId w:val="2"/>
+        </w:numPr>
+        <w:rPr>
+          <w:sz w:val="24"/>
+          <w:szCs w:val="24"/>
+        </w:rPr>
+      </w:pPr>
+      <w:r>
+        <w:rPr>
+          <w:sz w:val="24"/>
+          <w:szCs w:val="24"/>
+        </w:rPr>
+        <w:t>parameter : addresss</w:t>
+      </w:r>
+    </w:p>
+    <w:p>
+      <w:pPr>
+        <w:pStyle w:val="ListParagraph"/>
+        <w:numPr>
+          <w:ilvl w:val="3"/>
+          <w:numId w:val="2"/>
+        </w:numPr>
+        <w:rPr>
+          <w:sz w:val="24"/>
+          <w:szCs w:val="24"/>
+        </w:rPr>
+      </w:pPr>
+      <w:r>
+        <w:rPr>
+          <w:sz w:val="24"/>
+          <w:szCs w:val="24"/>
+        </w:rPr>
+        <w:t>onlyOwner</w:t>
+      </w:r>
+    </w:p>
+    <w:p>
+      <w:pPr>
+        <w:pStyle w:val="ListParagraph"/>
+        <w:numPr>
+          <w:ilvl w:val="2"/>
+          <w:numId w:val="2"/>
+        </w:numPr>
+        <w:rPr>
+          <w:sz w:val="24"/>
+          <w:szCs w:val="24"/>
+        </w:rPr>
+      </w:pPr>
+      <w:r>
+        <w:rPr>
+          <w:sz w:val="24"/>
+          <w:szCs w:val="24"/>
+        </w:rPr>
+        <w:t>transferGame</w:t>
+      </w:r>
+      <w:r>
+        <w:rPr>
+          <w:sz w:val="24"/>
+          <w:szCs w:val="24"/>
+        </w:rPr>
+        <w:t>Token</w:t>
+      </w:r>
+    </w:p>
+    <w:p>
+      <w:pPr>
+        <w:pStyle w:val="ListParagraph"/>
+        <w:numPr>
+          <w:ilvl w:val="3"/>
+          <w:numId w:val="2"/>
+        </w:numPr>
+        <w:rPr>
+          <w:sz w:val="24"/>
+          <w:szCs w:val="24"/>
+        </w:rPr>
+      </w:pPr>
+      <w:r>
+        <w:rPr>
+          <w:sz w:val="24"/>
+          <w:szCs w:val="24"/>
+        </w:rPr>
+        <w:t>parameter: amount</w:t>
+      </w:r>
+    </w:p>
+    <w:p>
+      <w:pPr>
+        <w:pStyle w:val="ListParagraph"/>
+        <w:numPr>
+          <w:ilvl w:val="3"/>
+          <w:numId w:val="2"/>
+        </w:numPr>
+        <w:rPr>
+          <w:sz w:val="24"/>
+          <w:szCs w:val="24"/>
+        </w:rPr>
+      </w:pPr>
+      <w:r>
+        <w:rPr>
+          <w:sz w:val="24"/>
+          <w:szCs w:val="24"/>
+        </w:rPr>
+        <w:t>transferfrom</w:t>
+      </w:r>
+    </w:p>
+    <w:p>
+      <w:pPr>
+        <w:pStyle w:val="ListParagraph"/>
+        <w:numPr>
+          <w:ilvl w:val="4"/>
+          <w:numId w:val="2"/>
+        </w:numPr>
+        <w:rPr>
+          <w:sz w:val="24"/>
+          <w:szCs w:val="24"/>
+        </w:rPr>
+      </w:pPr>
+      <w:r>
+        <w:rPr>
+          <w:sz w:val="24"/>
+          <w:szCs w:val="24"/>
+        </w:rPr>
+        <w:t>from player to owner</w:t>
+      </w:r>
+    </w:p>
+    <w:p>
+      <w:pPr>
+        <w:pStyle w:val="ListParagraph"/>
+        <w:numPr>
+          <w:ilvl w:val="2"/>
+          <w:numId w:val="2"/>
+        </w:numPr>
+        <w:rPr>
+          <w:sz w:val="24"/>
+          <w:szCs w:val="24"/>
+        </w:rPr>
+      </w:pPr>
+      <w:r>
+        <w:rPr>
+          <w:sz w:val="24"/>
+          <w:szCs w:val="24"/>
+        </w:rPr>
+        <w:t>sendToWinner</w:t>
+      </w:r>
+    </w:p>
+    <w:p>
+      <w:pPr>
+        <w:pStyle w:val="ListParagraph"/>
+        <w:numPr>
+          <w:ilvl w:val="3"/>
+          <w:numId w:val="2"/>
+        </w:numPr>
+        <w:rPr>
+          <w:sz w:val="24"/>
+          <w:szCs w:val="24"/>
+        </w:rPr>
+      </w:pPr>
+      <w:r>
+        <w:rPr>
+          <w:sz w:val="24"/>
+          <w:szCs w:val="24"/>
+        </w:rPr>
+        <w:t>check player’s balance</w:t>
+      </w:r>
+    </w:p>
+    <w:p>
+      <w:pPr>
+        <w:pStyle w:val="ListParagraph"/>
+        <w:numPr>
+          <w:ilvl w:val="3"/>
+          <w:numId w:val="2"/>
+        </w:numPr>
+        <w:rPr>
+          <w:sz w:val="24"/>
+          <w:szCs w:val="24"/>
+        </w:rPr>
+      </w:pPr>
+      <w:r>
+        <w:rPr>
+          <w:sz w:val="24"/>
+          <w:szCs w:val="24"/>
+        </w:rPr>
+        <w:t>tansferfrom</w:t>
+      </w:r>
+    </w:p>
+    <w:p>
+      <w:pPr>
+        <w:pStyle w:val="ListParagraph"/>
+        <w:numPr>
+          <w:ilvl w:val="4"/>
+          <w:numId w:val="2"/>
+        </w:numPr>
+        <w:rPr>
+          <w:sz w:val="24"/>
+          <w:szCs w:val="24"/>
+        </w:rPr>
+      </w:pPr>
+      <w:r>
+        <w:rPr>
+          <w:sz w:val="24"/>
+          <w:szCs w:val="24"/>
+        </w:rPr>
+        <w:t>from owner to player</w:t>
+      </w:r>
+    </w:p>
+    <w:p>
+      <w:pPr>
+        <w:pStyle w:val="ListParagraph"/>
+        <w:numPr>
+          <w:ilvl w:val="3"/>
+          <w:numId w:val="2"/>
+        </w:numPr>
+        <w:rPr>
+          <w:sz w:val="24"/>
+          <w:szCs w:val="24"/>
+        </w:rPr>
+      </w:pPr>
+      <w:r>
+        <w:rPr>
+          <w:sz w:val="24"/>
+          <w:szCs w:val="24"/>
+        </w:rPr>
+        <w:lastRenderedPageBreak/>
+        <w:t>player’s balance is 0 in playerlist.</w:t>
+      </w:r>
+    </w:p>
+    <w:p>
+      <w:pPr>
+        <w:pStyle w:val="ListParagraph"/>
+        <w:numPr>
+          <w:ilvl w:val="2"/>
+          <w:numId w:val="2"/>
+        </w:numPr>
+        <w:rPr>
+          <w:sz w:val="24"/>
+          <w:szCs w:val="24"/>
+        </w:rPr>
+      </w:pPr>
+      <w:r>
+        <w:rPr>
+          <w:sz w:val="24"/>
+          <w:szCs w:val="24"/>
+        </w:rPr>
+        <w:t>SetPlayerAmount</w:t>
+      </w:r>
+    </w:p>
+    <w:p>
+      <w:pPr>
+        <w:pStyle w:val="ListParagraph"/>
+        <w:numPr>
+          <w:ilvl w:val="3"/>
+          <w:numId w:val="2"/>
+        </w:numPr>
+        <w:rPr>
+          <w:sz w:val="24"/>
+          <w:szCs w:val="24"/>
+        </w:rPr>
+      </w:pPr>
+      <w:r>
+        <w:rPr>
+          <w:sz w:val="24"/>
+          <w:szCs w:val="24"/>
+        </w:rPr>
+        <w:t>Parameter: playerAddress, amount</w:t>
+      </w:r>
+    </w:p>
+    <w:p>
+      <w:pPr>
+        <w:pStyle w:val="ListParagraph"/>
+        <w:numPr>
+          <w:ilvl w:val="3"/>
+          <w:numId w:val="2"/>
+        </w:numPr>
+        <w:rPr>
+          <w:sz w:val="24"/>
+          <w:szCs w:val="24"/>
+        </w:rPr>
+      </w:pPr>
+      <w:r>
+        <w:rPr>
+          <w:sz w:val="24"/>
+          <w:szCs w:val="24"/>
+        </w:rPr>
+        <w:t>OnlyOwner</w:t>
+      </w:r>
+    </w:p>
+    <w:p>
+      <w:pPr>
+        <w:pStyle w:val="ListParagraph"/>
+        <w:numPr>
+          <w:ilvl w:val="3"/>
+          <w:numId w:val="2"/>
+        </w:numPr>
+        <w:rPr>
+          <w:sz w:val="24"/>
+          <w:szCs w:val="24"/>
+        </w:rPr>
+      </w:pPr>
+      <w:r>
+        <w:rPr>
+          <w:sz w:val="24"/>
+          <w:szCs w:val="24"/>
+        </w:rPr>
+        <w:t>Set player’s balance and address in playerlist.</w:t>
+      </w:r>
+    </w:p>
+    <w:p>
+      <w:pPr>
+        <w:pStyle w:val="ListParagraph"/>
+        <w:numPr>
+          <w:ilvl w:val="0"/>
+          <w:numId w:val="2"/>
+        </w:numPr>
+        <w:rPr>
+          <w:sz w:val="24"/>
+          <w:szCs w:val="24"/>
+        </w:rPr>
+      </w:pPr>
+      <w:r>
+        <w:rPr>
+          <w:sz w:val="24"/>
+          <w:szCs w:val="24"/>
+        </w:rPr>
+        <w:t>Control approve.</w:t>
+      </w:r>
+    </w:p>
+    <w:p>
+      <w:pPr>
+        <w:pStyle w:val="ListParagraph"/>
+        <w:ind w:left="1440"/>
+        <w:rPr>
+          <w:sz w:val="24"/>
+          <w:szCs w:val="24"/>
+        </w:rPr>
+      </w:pPr>
+      <w:r>
+        <w:rPr>
+          <w:sz w:val="24"/>
+          <w:szCs w:val="24"/>
+        </w:rPr>
+        <w:t>Owner have to control approved amount to send money to the winner.</w:t>
+      </w:r>
+    </w:p>
+    <w:p>
+      <w:pPr>
+        <w:pStyle w:val="ListParagraph"/>
+        <w:ind w:left="1800"/>
+        <w:rPr>
+          <w:sz w:val="24"/>
+          <w:szCs w:val="24"/>
+        </w:rPr>
+      </w:pPr>
+    </w:p>
+    <w:p>
+      <w:pPr>
+        <w:pStyle w:val="ListParagraph"/>
+        <w:numPr>
+          <w:ilvl w:val="0"/>
           <w:numId w:val="1"/>
         </w:numPr>
         <w:rPr>
@@ -5042,6 +5484,66 @@
         <w:pStyle w:val="ListParagraph"/>
         <w:numPr>
           <w:ilvl w:val="0"/>
+          <w:numId w:val="2"/>
+        </w:numPr>
+        <w:rPr>
+          <w:sz w:val="24"/>
+          <w:szCs w:val="24"/>
+        </w:rPr>
+      </w:pPr>
+      <w:r>
+        <w:rPr>
+          <w:sz w:val="24"/>
+          <w:szCs w:val="24"/>
+        </w:rPr>
+        <w:t>Server</w:t>
+      </w:r>
+    </w:p>
+    <w:p>
+      <w:pPr>
+        <w:pStyle w:val="ListParagraph"/>
+        <w:numPr>
+          <w:ilvl w:val="1"/>
+          <w:numId w:val="2"/>
+        </w:numPr>
+        <w:rPr>
+          <w:sz w:val="24"/>
+          <w:szCs w:val="24"/>
+        </w:rPr>
+      </w:pPr>
+      <w:r>
+        <w:rPr>
+          <w:sz w:val="24"/>
+          <w:szCs w:val="24"/>
+        </w:rPr>
+        <w:t>Node.js</w:t>
+      </w:r>
+    </w:p>
+    <w:p>
+      <w:pPr>
+        <w:pStyle w:val="ListParagraph"/>
+        <w:numPr>
+          <w:ilvl w:val="1"/>
+          <w:numId w:val="2"/>
+        </w:numPr>
+        <w:rPr>
+          <w:sz w:val="24"/>
+          <w:szCs w:val="24"/>
+        </w:rPr>
+      </w:pPr>
+      <w:r>
+        <w:rPr>
+          <w:sz w:val="24"/>
+          <w:szCs w:val="24"/>
+        </w:rPr>
+        <w:t>Provide API</w:t>
+      </w:r>
+    </w:p>
+    <w:p>
+      <w:pPr>
+        <w:pStyle w:val="ListParagraph"/>
+        <w:numPr>
+          <w:ilvl w:val="0"/>
           <w:numId w:val="1"/>
         </w:numPr>
         <w:rPr>
@@ -5057,6 +5559,1115 @@
           <w:szCs w:val="32"/>
         </w:rPr>
         <w:t>Database</w:t>
+      </w:r>
+    </w:p>
+    <w:p>
+      <w:pPr>
+        <w:pStyle w:val="ListParagraph"/>
+        <w:numPr>
+          <w:ilvl w:val="0"/>
+          <w:numId w:val="2"/>
+        </w:numPr>
+        <w:rPr>
+          <w:sz w:val="24"/>
+          <w:szCs w:val="24"/>
+        </w:rPr>
+      </w:pPr>
+      <w:r>
+        <w:rPr>
+          <w:sz w:val="24"/>
+          <w:szCs w:val="24"/>
+        </w:rPr>
+        <w:t>Server</w:t>
+      </w:r>
+    </w:p>
+    <w:p>
+      <w:pPr>
+        <w:pStyle w:val="ListParagraph"/>
+        <w:numPr>
+          <w:ilvl w:val="1"/>
+          <w:numId w:val="2"/>
+        </w:numPr>
+        <w:rPr>
+          <w:sz w:val="24"/>
+          <w:szCs w:val="24"/>
+        </w:rPr>
+      </w:pPr>
+      <w:r>
+        <w:rPr>
+          <w:sz w:val="24"/>
+          <w:szCs w:val="24"/>
+        </w:rPr>
+        <w:t>Node or Mongo</w:t>
+      </w:r>
+    </w:p>
+    <w:p>
+      <w:pPr>
+        <w:pStyle w:val="ListParagraph"/>
+        <w:numPr>
+          <w:ilvl w:val="0"/>
+          <w:numId w:val="2"/>
+        </w:numPr>
+        <w:rPr>
+          <w:sz w:val="24"/>
+          <w:szCs w:val="24"/>
+        </w:rPr>
+      </w:pPr>
+      <w:r>
+        <w:rPr>
+          <w:sz w:val="24"/>
+          <w:szCs w:val="24"/>
+        </w:rPr>
+        <w:t>Structure</w:t>
+      </w:r>
+    </w:p>
+    <w:p>
+      <w:pPr>
+        <w:pStyle w:val="ListParagraph"/>
+        <w:numPr>
+          <w:ilvl w:val="1"/>
+          <w:numId w:val="2"/>
+        </w:numPr>
+        <w:rPr>
+          <w:sz w:val="24"/>
+          <w:szCs w:val="24"/>
+        </w:rPr>
+      </w:pPr>
+      <w:r>
+        <w:rPr>
+          <w:sz w:val="24"/>
+          <w:szCs w:val="24"/>
+        </w:rPr>
+        <w:t>User info</w:t>
+      </w:r>
+    </w:p>
+    <w:p>
+      <w:pPr>
+        <w:pStyle w:val="ListParagraph"/>
+        <w:numPr>
+          <w:ilvl w:val="2"/>
+          <w:numId w:val="2"/>
+        </w:numPr>
+        <w:rPr>
+          <w:sz w:val="24"/>
+          <w:szCs w:val="24"/>
+        </w:rPr>
+      </w:pPr>
+      <w:r>
+        <w:rPr>
+          <w:sz w:val="24"/>
+          <w:szCs w:val="24"/>
+        </w:rPr>
+        <w:t>Username</w:t>
+      </w:r>
+    </w:p>
+    <w:p>
+      <w:pPr>
+        <w:pStyle w:val="ListParagraph"/>
+        <w:numPr>
+          <w:ilvl w:val="2"/>
+          <w:numId w:val="2"/>
+        </w:numPr>
+        <w:rPr>
+          <w:sz w:val="24"/>
+          <w:szCs w:val="24"/>
+        </w:rPr>
+      </w:pPr>
+      <w:r>
+        <w:rPr>
+          <w:sz w:val="24"/>
+          <w:szCs w:val="24"/>
+        </w:rPr>
+        <w:t>User address</w:t>
+      </w:r>
+    </w:p>
+    <w:p>
+      <w:pPr>
+        <w:pStyle w:val="ListParagraph"/>
+        <w:numPr>
+          <w:ilvl w:val="2"/>
+          <w:numId w:val="2"/>
+        </w:numPr>
+        <w:rPr>
+          <w:sz w:val="24"/>
+          <w:szCs w:val="24"/>
+        </w:rPr>
+      </w:pPr>
+      <w:r>
+        <w:rPr>
+          <w:sz w:val="24"/>
+          <w:szCs w:val="24"/>
+        </w:rPr>
+        <w:t>User avatar</w:t>
+      </w:r>
+    </w:p>
+    <w:p>
+      <w:pPr>
+        <w:pStyle w:val="ListParagraph"/>
+        <w:numPr>
+          <w:ilvl w:val="2"/>
+          <w:numId w:val="2"/>
+        </w:numPr>
+        <w:rPr>
+          <w:sz w:val="24"/>
+          <w:szCs w:val="24"/>
+        </w:rPr>
+      </w:pPr>
+      <w:r>
+        <w:rPr>
+          <w:sz w:val="24"/>
+          <w:szCs w:val="24"/>
+        </w:rPr>
+        <w:t>User winner history -&gt; link</w:t>
+      </w:r>
+    </w:p>
+    <w:p>
+      <w:pPr>
+        <w:pStyle w:val="ListParagraph"/>
+        <w:numPr>
+          <w:ilvl w:val="2"/>
+          <w:numId w:val="2"/>
+        </w:numPr>
+        <w:rPr>
+          <w:sz w:val="24"/>
+          <w:szCs w:val="24"/>
+        </w:rPr>
+      </w:pPr>
+      <w:r>
+        <w:rPr>
+          <w:sz w:val="24"/>
+          <w:szCs w:val="24"/>
+        </w:rPr>
+        <w:t>User lose history -&gt; link</w:t>
+      </w:r>
+    </w:p>
+    <w:p>
+      <w:pPr>
+        <w:pStyle w:val="ListParagraph"/>
+        <w:numPr>
+          <w:ilvl w:val="2"/>
+          <w:numId w:val="2"/>
+        </w:numPr>
+        <w:rPr>
+          <w:sz w:val="24"/>
+          <w:szCs w:val="24"/>
+        </w:rPr>
+      </w:pPr>
+      <w:r>
+        <w:rPr>
+          <w:sz w:val="24"/>
+          <w:szCs w:val="24"/>
+        </w:rPr>
+        <w:t>Timestamp</w:t>
+      </w:r>
+    </w:p>
+    <w:p>
+      <w:pPr>
+        <w:pStyle w:val="ListParagraph"/>
+        <w:numPr>
+          <w:ilvl w:val="1"/>
+          <w:numId w:val="2"/>
+        </w:numPr>
+        <w:rPr>
+          <w:sz w:val="24"/>
+          <w:szCs w:val="24"/>
+        </w:rPr>
+      </w:pPr>
+      <w:r>
+        <w:rPr>
+          <w:sz w:val="24"/>
+          <w:szCs w:val="24"/>
+        </w:rPr>
+        <w:t>Game History</w:t>
+      </w:r>
+    </w:p>
+    <w:p>
+      <w:pPr>
+        <w:pStyle w:val="ListParagraph"/>
+        <w:numPr>
+          <w:ilvl w:val="2"/>
+          <w:numId w:val="2"/>
+        </w:numPr>
+        <w:rPr>
+          <w:sz w:val="24"/>
+          <w:szCs w:val="24"/>
+        </w:rPr>
+      </w:pPr>
+      <w:r>
+        <w:rPr>
+          <w:sz w:val="24"/>
+          <w:szCs w:val="24"/>
+        </w:rPr>
+        <w:t>User address</w:t>
+      </w:r>
+    </w:p>
+    <w:p>
+      <w:pPr>
+        <w:pStyle w:val="ListParagraph"/>
+        <w:numPr>
+          <w:ilvl w:val="2"/>
+          <w:numId w:val="2"/>
+        </w:numPr>
+        <w:rPr>
+          <w:sz w:val="24"/>
+          <w:szCs w:val="24"/>
+        </w:rPr>
+      </w:pPr>
+      <w:r>
+        <w:rPr>
+          <w:sz w:val="24"/>
+          <w:szCs w:val="24"/>
+        </w:rPr>
+        <w:t>User win</w:t>
+      </w:r>
+    </w:p>
+    <w:p>
+      <w:pPr>
+        <w:pStyle w:val="ListParagraph"/>
+        <w:numPr>
+          <w:ilvl w:val="2"/>
+          <w:numId w:val="2"/>
+        </w:numPr>
+        <w:rPr>
+          <w:sz w:val="24"/>
+          <w:szCs w:val="24"/>
+        </w:rPr>
+      </w:pPr>
+      <w:r>
+        <w:rPr>
+          <w:sz w:val="24"/>
+          <w:szCs w:val="24"/>
+        </w:rPr>
+        <w:t>User loses</w:t>
+      </w:r>
+    </w:p>
+    <w:p>
+      <w:pPr>
+        <w:pStyle w:val="ListParagraph"/>
+        <w:numPr>
+          <w:ilvl w:val="2"/>
+          <w:numId w:val="2"/>
+        </w:numPr>
+        <w:rPr>
+          <w:sz w:val="24"/>
+          <w:szCs w:val="24"/>
+        </w:rPr>
+      </w:pPr>
+      <w:r>
+        <w:rPr>
+          <w:sz w:val="24"/>
+          <w:szCs w:val="24"/>
+        </w:rPr>
+        <w:t>Timestamp</w:t>
+      </w:r>
+    </w:p>
+    <w:p>
+      <w:pPr>
+        <w:pStyle w:val="ListParagraph"/>
+        <w:numPr>
+          <w:ilvl w:val="1"/>
+          <w:numId w:val="2"/>
+        </w:numPr>
+        <w:rPr>
+          <w:sz w:val="24"/>
+          <w:szCs w:val="24"/>
+        </w:rPr>
+      </w:pPr>
+      <w:r>
+        <w:rPr>
+          <w:sz w:val="24"/>
+          <w:szCs w:val="24"/>
+        </w:rPr>
+        <w:t>Room</w:t>
+      </w:r>
+    </w:p>
+    <w:p>
+      <w:pPr>
+        <w:pStyle w:val="ListParagraph"/>
+        <w:numPr>
+          <w:ilvl w:val="2"/>
+          <w:numId w:val="2"/>
+        </w:numPr>
+        <w:rPr>
+          <w:sz w:val="24"/>
+          <w:szCs w:val="24"/>
+        </w:rPr>
+      </w:pPr>
+      <w:r>
+        <w:rPr>
+          <w:sz w:val="24"/>
+          <w:szCs w:val="24"/>
+        </w:rPr>
+        <w:t>Room name</w:t>
+      </w:r>
+    </w:p>
+    <w:p>
+      <w:pPr>
+        <w:pStyle w:val="ListParagraph"/>
+        <w:numPr>
+          <w:ilvl w:val="2"/>
+          <w:numId w:val="2"/>
+        </w:numPr>
+        <w:rPr>
+          <w:sz w:val="24"/>
+          <w:szCs w:val="24"/>
+        </w:rPr>
+      </w:pPr>
+      <w:r>
+        <w:rPr>
+          <w:sz w:val="24"/>
+          <w:szCs w:val="24"/>
+        </w:rPr>
+        <w:t>Room nickname</w:t>
+      </w:r>
+    </w:p>
+    <w:p>
+      <w:pPr>
+        <w:pStyle w:val="ListParagraph"/>
+        <w:numPr>
+          <w:ilvl w:val="2"/>
+          <w:numId w:val="2"/>
+        </w:numPr>
+        <w:rPr>
+          <w:sz w:val="24"/>
+          <w:szCs w:val="24"/>
+        </w:rPr>
+      </w:pPr>
+      <w:r>
+        <w:rPr>
+          <w:sz w:val="24"/>
+          <w:szCs w:val="24"/>
+        </w:rPr>
+        <w:t>PlayerList in a room (array or json)</w:t>
+      </w:r>
+    </w:p>
+    <w:p>
+      <w:pPr>
+        <w:pStyle w:val="ListParagraph"/>
+        <w:numPr>
+          <w:ilvl w:val="2"/>
+          <w:numId w:val="2"/>
+        </w:numPr>
+        <w:rPr>
+          <w:sz w:val="24"/>
+          <w:szCs w:val="24"/>
+        </w:rPr>
+      </w:pPr>
+      <w:r>
+        <w:rPr>
+          <w:sz w:val="24"/>
+          <w:szCs w:val="24"/>
+        </w:rPr>
+        <w:t>Status</w:t>
+      </w:r>
+    </w:p>
+    <w:p>
+      <w:pPr>
+        <w:pStyle w:val="ListParagraph"/>
+        <w:numPr>
+          <w:ilvl w:val="1"/>
+          <w:numId w:val="2"/>
+        </w:numPr>
+        <w:rPr>
+          <w:sz w:val="24"/>
+          <w:szCs w:val="24"/>
+        </w:rPr>
+      </w:pPr>
+      <w:r>
+        <w:rPr>
+          <w:sz w:val="24"/>
+          <w:szCs w:val="24"/>
+        </w:rPr>
+        <w:t>Owner approved status</w:t>
+      </w:r>
+    </w:p>
+    <w:p>
+      <w:pPr>
+        <w:pStyle w:val="ListParagraph"/>
+        <w:numPr>
+          <w:ilvl w:val="2"/>
+          <w:numId w:val="2"/>
+        </w:numPr>
+        <w:rPr>
+          <w:sz w:val="24"/>
+          <w:szCs w:val="24"/>
+        </w:rPr>
+      </w:pPr>
+      <w:r>
+        <w:rPr>
+          <w:sz w:val="24"/>
+          <w:szCs w:val="24"/>
+        </w:rPr>
+        <w:t>Id</w:t>
+      </w:r>
+    </w:p>
+    <w:p>
+      <w:pPr>
+        <w:pStyle w:val="ListParagraph"/>
+        <w:numPr>
+          <w:ilvl w:val="2"/>
+          <w:numId w:val="2"/>
+        </w:numPr>
+        <w:rPr>
+          <w:sz w:val="24"/>
+          <w:szCs w:val="24"/>
+        </w:rPr>
+      </w:pPr>
+      <w:r>
+        <w:rPr>
+          <w:sz w:val="24"/>
+          <w:szCs w:val="24"/>
+        </w:rPr>
+        <w:t>Time</w:t>
+      </w:r>
+    </w:p>
+    <w:p>
+      <w:pPr>
+        <w:pStyle w:val="ListParagraph"/>
+        <w:numPr>
+          <w:ilvl w:val="2"/>
+          <w:numId w:val="2"/>
+        </w:numPr>
+        <w:rPr>
+          <w:sz w:val="24"/>
+          <w:szCs w:val="24"/>
+        </w:rPr>
+      </w:pPr>
+      <w:r>
+        <w:rPr>
+          <w:sz w:val="24"/>
+          <w:szCs w:val="24"/>
+        </w:rPr>
+        <w:t>Approved amount</w:t>
+      </w:r>
+    </w:p>
+    <w:p>
+      <w:pPr>
+        <w:pStyle w:val="ListParagraph"/>
+        <w:numPr>
+          <w:ilvl w:val="2"/>
+          <w:numId w:val="2"/>
+        </w:numPr>
+        <w:rPr>
+          <w:sz w:val="24"/>
+          <w:szCs w:val="24"/>
+        </w:rPr>
+      </w:pPr>
+      <w:r>
+        <w:rPr>
+          <w:sz w:val="24"/>
+          <w:szCs w:val="24"/>
+        </w:rPr>
+        <w:t>Address</w:t>
+      </w:r>
+    </w:p>
+    <w:p>
+      <w:pPr>
+        <w:pStyle w:val="ListParagraph"/>
+        <w:numPr>
+          <w:ilvl w:val="1"/>
+          <w:numId w:val="2"/>
+        </w:numPr>
+        <w:rPr>
+          <w:sz w:val="24"/>
+          <w:szCs w:val="24"/>
+        </w:rPr>
+      </w:pPr>
+      <w:r>
+        <w:rPr>
+          <w:sz w:val="24"/>
+          <w:szCs w:val="24"/>
+        </w:rPr>
+        <w:t>Admin</w:t>
+      </w:r>
+    </w:p>
+    <w:p>
+      <w:pPr>
+        <w:pStyle w:val="ListParagraph"/>
+        <w:numPr>
+          <w:ilvl w:val="2"/>
+          <w:numId w:val="2"/>
+        </w:numPr>
+        <w:rPr>
+          <w:sz w:val="24"/>
+          <w:szCs w:val="24"/>
+        </w:rPr>
+      </w:pPr>
+      <w:r>
+        <w:rPr>
+          <w:sz w:val="24"/>
+          <w:szCs w:val="24"/>
+        </w:rPr>
+        <w:t>Admin email</w:t>
+      </w:r>
+    </w:p>
+    <w:p>
+      <w:pPr>
+        <w:pStyle w:val="ListParagraph"/>
+        <w:numPr>
+          <w:ilvl w:val="2"/>
+          <w:numId w:val="2"/>
+        </w:numPr>
+        <w:rPr>
+          <w:sz w:val="24"/>
+          <w:szCs w:val="24"/>
+        </w:rPr>
+      </w:pPr>
+      <w:r>
+        <w:rPr>
+          <w:sz w:val="24"/>
+          <w:szCs w:val="24"/>
+        </w:rPr>
+        <w:lastRenderedPageBreak/>
+        <w:t>Admin password</w:t>
+      </w:r>
+    </w:p>
+    <w:p>
+      <w:pPr>
+        <w:pStyle w:val="ListParagraph"/>
+        <w:numPr>
+          <w:ilvl w:val="2"/>
+          <w:numId w:val="2"/>
+        </w:numPr>
+        <w:rPr>
+          <w:sz w:val="24"/>
+          <w:szCs w:val="24"/>
+        </w:rPr>
+      </w:pPr>
+      <w:r>
+        <w:rPr>
+          <w:sz w:val="24"/>
+          <w:szCs w:val="24"/>
+        </w:rPr>
+        <w:t>Admin name</w:t>
+      </w:r>
+    </w:p>
+    <w:p>
+      <w:pPr>
+        <w:pStyle w:val="ListParagraph"/>
+        <w:numPr>
+          <w:ilvl w:val="2"/>
+          <w:numId w:val="2"/>
+        </w:numPr>
+        <w:rPr>
+          <w:sz w:val="24"/>
+          <w:szCs w:val="24"/>
+        </w:rPr>
+      </w:pPr>
+      <w:r>
+        <w:rPr>
+          <w:sz w:val="24"/>
+          <w:szCs w:val="24"/>
+        </w:rPr>
+        <w:t>Admin allow</w:t>
+      </w:r>
+    </w:p>
+    <w:p>
+      <w:pPr>
+        <w:pStyle w:val="ListParagraph"/>
+        <w:numPr>
+          <w:ilvl w:val="2"/>
+          <w:numId w:val="2"/>
+        </w:numPr>
+        <w:rPr>
+          <w:sz w:val="24"/>
+          <w:szCs w:val="24"/>
+        </w:rPr>
+      </w:pPr>
+      <w:r>
+        <w:rPr>
+          <w:sz w:val="24"/>
+          <w:szCs w:val="24"/>
+        </w:rPr>
+        <w:t>TimeStamp</w:t>
+      </w:r>
+    </w:p>
+    <w:p>
+      <w:pPr>
+        <w:pStyle w:val="ListParagraph"/>
+        <w:numPr>
+          <w:ilvl w:val="1"/>
+          <w:numId w:val="2"/>
+        </w:numPr>
+        <w:rPr>
+          <w:sz w:val="24"/>
+          <w:szCs w:val="24"/>
+        </w:rPr>
+      </w:pPr>
+      <w:r>
+        <w:rPr>
+          <w:sz w:val="24"/>
+          <w:szCs w:val="24"/>
+        </w:rPr>
+        <w:t>Admin balance</w:t>
+      </w:r>
+    </w:p>
+    <w:p>
+      <w:pPr>
+        <w:pStyle w:val="ListParagraph"/>
+        <w:numPr>
+          <w:ilvl w:val="2"/>
+          <w:numId w:val="2"/>
+        </w:numPr>
+        <w:rPr>
+          <w:sz w:val="24"/>
+          <w:szCs w:val="24"/>
+        </w:rPr>
+      </w:pPr>
+      <w:r>
+        <w:rPr>
+          <w:sz w:val="24"/>
+          <w:szCs w:val="24"/>
+        </w:rPr>
+        <w:t>ID</w:t>
+      </w:r>
+    </w:p>
+    <w:p>
+      <w:pPr>
+        <w:pStyle w:val="ListParagraph"/>
+        <w:numPr>
+          <w:ilvl w:val="2"/>
+          <w:numId w:val="2"/>
+        </w:numPr>
+        <w:rPr>
+          <w:sz w:val="24"/>
+          <w:szCs w:val="24"/>
+        </w:rPr>
+      </w:pPr>
+      <w:r>
+        <w:rPr>
+          <w:sz w:val="24"/>
+          <w:szCs w:val="24"/>
+        </w:rPr>
+        <w:t>Earned amount</w:t>
+      </w:r>
+    </w:p>
+    <w:p>
+      <w:pPr>
+        <w:pStyle w:val="ListParagraph"/>
+        <w:numPr>
+          <w:ilvl w:val="2"/>
+          <w:numId w:val="2"/>
+        </w:numPr>
+        <w:rPr>
+          <w:sz w:val="24"/>
+          <w:szCs w:val="24"/>
+        </w:rPr>
+      </w:pPr>
+      <w:r>
+        <w:rPr>
+          <w:sz w:val="24"/>
+          <w:szCs w:val="24"/>
+        </w:rPr>
+        <w:t>timestamp</w:t>
+      </w:r>
+    </w:p>
+    <w:p>
+      <w:pPr>
+        <w:pStyle w:val="ListParagraph"/>
+        <w:numPr>
+          <w:ilvl w:val="2"/>
+          <w:numId w:val="2"/>
+        </w:numPr>
+        <w:rPr>
+          <w:sz w:val="24"/>
+          <w:szCs w:val="24"/>
+        </w:rPr>
+      </w:pPr>
+      <w:r>
+        <w:rPr>
+          <w:sz w:val="24"/>
+          <w:szCs w:val="24"/>
+        </w:rPr>
+        <w:t>Room Name</w:t>
+      </w:r>
+    </w:p>
+    <w:p>
+      <w:pPr>
+        <w:pStyle w:val="ListParagraph"/>
+        <w:numPr>
+          <w:ilvl w:val="2"/>
+          <w:numId w:val="2"/>
+        </w:numPr>
+        <w:rPr>
+          <w:sz w:val="24"/>
+          <w:szCs w:val="24"/>
+        </w:rPr>
+      </w:pPr>
+      <w:r>
+        <w:rPr>
+          <w:sz w:val="24"/>
+          <w:szCs w:val="24"/>
+        </w:rPr>
+        <w:t>Approved gas</w:t>
+      </w:r>
+    </w:p>
+    <w:p>
+      <w:pPr>
+        <w:pStyle w:val="ListParagraph"/>
+        <w:numPr>
+          <w:ilvl w:val="2"/>
+          <w:numId w:val="2"/>
+        </w:numPr>
+        <w:rPr>
+          <w:sz w:val="24"/>
+          <w:szCs w:val="24"/>
+        </w:rPr>
+      </w:pPr>
+      <w:r>
+        <w:rPr>
+          <w:sz w:val="24"/>
+          <w:szCs w:val="24"/>
+        </w:rPr>
+        <w:t>Total amount</w:t>
+      </w:r>
+    </w:p>
+    <w:p>
+      <w:pPr>
+        <w:pStyle w:val="ListParagraph"/>
+        <w:numPr>
+          <w:ilvl w:val="2"/>
+          <w:numId w:val="2"/>
+        </w:numPr>
+        <w:rPr>
+          <w:sz w:val="24"/>
+          <w:szCs w:val="24"/>
+        </w:rPr>
+      </w:pPr>
+      <w:r>
+        <w:rPr>
+          <w:sz w:val="24"/>
+          <w:szCs w:val="24"/>
+        </w:rPr>
+        <w:t>Player number</w:t>
+      </w:r>
+    </w:p>
+    <w:p>
+      <w:pPr>
+        <w:pStyle w:val="ListParagraph"/>
+        <w:numPr>
+          <w:ilvl w:val="1"/>
+          <w:numId w:val="2"/>
+        </w:numPr>
+        <w:rPr>
+          <w:sz w:val="24"/>
+          <w:szCs w:val="24"/>
+        </w:rPr>
+      </w:pPr>
+      <w:r>
+        <w:rPr>
+          <w:sz w:val="24"/>
+          <w:szCs w:val="24"/>
+        </w:rPr>
+        <w:t>Withdraw</w:t>
+      </w:r>
+    </w:p>
+    <w:p>
+      <w:pPr>
+        <w:pStyle w:val="ListParagraph"/>
+        <w:numPr>
+          <w:ilvl w:val="2"/>
+          <w:numId w:val="2"/>
+        </w:numPr>
+        <w:rPr>
+          <w:sz w:val="24"/>
+          <w:szCs w:val="24"/>
+        </w:rPr>
+      </w:pPr>
+      <w:r>
+        <w:rPr>
+          <w:sz w:val="24"/>
+          <w:szCs w:val="24"/>
+        </w:rPr>
+        <w:t>Address</w:t>
+      </w:r>
+    </w:p>
+    <w:p>
+      <w:pPr>
+        <w:pStyle w:val="ListParagraph"/>
+        <w:numPr>
+          <w:ilvl w:val="2"/>
+          <w:numId w:val="2"/>
+        </w:numPr>
+        <w:rPr>
+          <w:sz w:val="24"/>
+          <w:szCs w:val="24"/>
+        </w:rPr>
+      </w:pPr>
+      <w:r>
+        <w:rPr>
+          <w:sz w:val="24"/>
+          <w:szCs w:val="24"/>
+        </w:rPr>
+        <w:t>Balance</w:t>
+      </w:r>
+    </w:p>
+    <w:p>
+      <w:pPr>
+        <w:pStyle w:val="ListParagraph"/>
+        <w:numPr>
+          <w:ilvl w:val="2"/>
+          <w:numId w:val="2"/>
+        </w:numPr>
+        <w:rPr>
+          <w:sz w:val="24"/>
+          <w:szCs w:val="24"/>
+        </w:rPr>
+      </w:pPr>
+      <w:r>
+        <w:rPr>
+          <w:sz w:val="24"/>
+          <w:szCs w:val="24"/>
+        </w:rPr>
+        <w:t>TimeStamp</w:t>
+      </w:r>
+    </w:p>
+    <w:p>
+      <w:pPr>
+        <w:pStyle w:val="ListParagraph"/>
+        <w:numPr>
+          <w:ilvl w:val="2"/>
+          <w:numId w:val="2"/>
+        </w:numPr>
+        <w:rPr>
+          <w:sz w:val="24"/>
+          <w:szCs w:val="24"/>
+        </w:rPr>
+      </w:pPr>
+      <w:r>
+        <w:rPr>
+          <w:sz w:val="24"/>
+          <w:szCs w:val="24"/>
+        </w:rPr>
+        <w:t>Player name</w:t>
+      </w:r>
+    </w:p>
+    <w:p>
+      <w:pPr>
+        <w:pStyle w:val="ListParagraph"/>
+        <w:numPr>
+          <w:ilvl w:val="1"/>
+          <w:numId w:val="2"/>
+        </w:numPr>
+        <w:rPr>
+          <w:sz w:val="24"/>
+          <w:szCs w:val="24"/>
+        </w:rPr>
+      </w:pPr>
+      <w:r>
+        <w:rPr>
+          <w:sz w:val="24"/>
+          <w:szCs w:val="24"/>
+        </w:rPr>
+        <w:t>Owner Withdraw</w:t>
+      </w:r>
+    </w:p>
+    <w:p>
+      <w:pPr>
+        <w:pStyle w:val="ListParagraph"/>
+        <w:numPr>
+          <w:ilvl w:val="2"/>
+          <w:numId w:val="2"/>
+        </w:numPr>
+        <w:rPr>
+          <w:sz w:val="24"/>
+          <w:szCs w:val="24"/>
+        </w:rPr>
+      </w:pPr>
+      <w:r>
+        <w:rPr>
+          <w:sz w:val="24"/>
+          <w:szCs w:val="24"/>
+        </w:rPr>
+        <w:t>Balance</w:t>
+      </w:r>
+    </w:p>
+    <w:p>
+      <w:pPr>
+        <w:pStyle w:val="ListParagraph"/>
+        <w:numPr>
+          <w:ilvl w:val="2"/>
+          <w:numId w:val="2"/>
+        </w:numPr>
+        <w:rPr>
+          <w:sz w:val="24"/>
+          <w:szCs w:val="24"/>
+        </w:rPr>
+      </w:pPr>
+      <w:r>
+        <w:rPr>
+          <w:sz w:val="24"/>
+          <w:szCs w:val="24"/>
+        </w:rPr>
+        <w:t>TimeStamp</w:t>
+      </w:r>
+    </w:p>
+    <w:p>
+      <w:pPr>
+        <w:pStyle w:val="ListParagraph"/>
+        <w:numPr>
+          <w:ilvl w:val="1"/>
+          <w:numId w:val="2"/>
+        </w:numPr>
+        <w:rPr>
+          <w:sz w:val="24"/>
+          <w:szCs w:val="24"/>
+        </w:rPr>
+      </w:pPr>
+      <w:r>
+        <w:rPr>
+          <w:rFonts w:hint="eastAsia"/>
+          <w:sz w:val="24"/>
+          <w:szCs w:val="24"/>
+        </w:rPr>
+        <w:t>C</w:t>
+      </w:r>
+      <w:r>
+        <w:rPr>
+          <w:sz w:val="24"/>
+          <w:szCs w:val="24"/>
+        </w:rPr>
+        <w:t>onnect Us</w:t>
+      </w:r>
+    </w:p>
+    <w:p>
+      <w:pPr>
+        <w:pStyle w:val="ListParagraph"/>
+        <w:numPr>
+          <w:ilvl w:val="2"/>
+          <w:numId w:val="2"/>
+        </w:numPr>
+        <w:rPr>
+          <w:sz w:val="24"/>
+          <w:szCs w:val="24"/>
+        </w:rPr>
+      </w:pPr>
+      <w:r>
+        <w:rPr>
+          <w:sz w:val="24"/>
+          <w:szCs w:val="24"/>
+        </w:rPr>
+        <w:t>Address</w:t>
+      </w:r>
+    </w:p>
+    <w:p>
+      <w:pPr>
+        <w:pStyle w:val="ListParagraph"/>
+        <w:numPr>
+          <w:ilvl w:val="2"/>
+          <w:numId w:val="2"/>
+        </w:numPr>
+        <w:rPr>
+          <w:sz w:val="24"/>
+          <w:szCs w:val="24"/>
+        </w:rPr>
+      </w:pPr>
+      <w:r>
+        <w:rPr>
+          <w:sz w:val="24"/>
+          <w:szCs w:val="24"/>
+        </w:rPr>
+        <w:t>Title</w:t>
+      </w:r>
+    </w:p>
+    <w:p>
+      <w:pPr>
+        <w:pStyle w:val="ListParagraph"/>
+        <w:numPr>
+          <w:ilvl w:val="2"/>
+          <w:numId w:val="2"/>
+        </w:numPr>
+        <w:rPr>
+          <w:sz w:val="24"/>
+          <w:szCs w:val="24"/>
+        </w:rPr>
+      </w:pPr>
+      <w:r>
+        <w:rPr>
+          <w:sz w:val="24"/>
+          <w:szCs w:val="24"/>
+        </w:rPr>
+        <w:t>Email</w:t>
+      </w:r>
+    </w:p>
+    <w:p>
+      <w:pPr>
+        <w:pStyle w:val="ListParagraph"/>
+        <w:numPr>
+          <w:ilvl w:val="2"/>
+          <w:numId w:val="2"/>
+        </w:numPr>
+        <w:rPr>
+          <w:sz w:val="24"/>
+          <w:szCs w:val="24"/>
+        </w:rPr>
+      </w:pPr>
+      <w:r>
+        <w:rPr>
+          <w:sz w:val="24"/>
+          <w:szCs w:val="24"/>
+        </w:rPr>
+        <w:t>Content</w:t>
+      </w:r>
+    </w:p>
+    <w:p>
+      <w:pPr>
+        <w:pStyle w:val="ListParagraph"/>
+        <w:numPr>
+          <w:ilvl w:val="2"/>
+          <w:numId w:val="2"/>
+        </w:numPr>
+        <w:rPr>
+          <w:sz w:val="24"/>
+          <w:szCs w:val="24"/>
+        </w:rPr>
+      </w:pPr>
+      <w:r>
+        <w:rPr>
+          <w:sz w:val="24"/>
+          <w:szCs w:val="24"/>
+        </w:rPr>
+        <w:t>TimeStamp</w:t>
+      </w:r>
+    </w:p>
+    <w:p>
+      <w:pPr>
+        <w:pStyle w:val="ListParagraph"/>
+        <w:numPr>
+          <w:ilvl w:val="2"/>
+          <w:numId w:val="2"/>
+        </w:numPr>
+        <w:rPr>
+          <w:sz w:val="24"/>
+          <w:szCs w:val="24"/>
+        </w:rPr>
+      </w:pPr>
+      <w:r>
+        <w:rPr>
+          <w:sz w:val="24"/>
+          <w:szCs w:val="24"/>
+        </w:rPr>
+        <w:t>Status</w:t>
+      </w:r>
+    </w:p>
+    <w:p>
+      <w:pPr>
+        <w:pStyle w:val="ListParagraph"/>
+        <w:numPr>
+          <w:ilvl w:val="2"/>
+          <w:numId w:val="2"/>
+        </w:numPr>
+        <w:rPr>
+          <w:sz w:val="24"/>
+          <w:szCs w:val="24"/>
+        </w:rPr>
+      </w:pPr>
+      <w:r>
+        <w:rPr>
+          <w:sz w:val="24"/>
+          <w:szCs w:val="24"/>
+        </w:rPr>
+        <w:t>Reply content</w:t>
       </w:r>
     </w:p>
     <w:sectPr>
@@ -5200,7 +6811,7 @@
         <w:rFonts w:hint="default"/>
       </w:rPr>
     </w:lvl>
-    <w:lvl w:ilvl="1" w:tplc="04090019" w:tentative="1">
+    <w:lvl w:ilvl="1" w:tplc="04090019">
       <w:start w:val="1"/>
       <w:numFmt w:val="lowerLetter"/>
       <w:lvlText w:val="%2."/>
@@ -5209,7 +6820,7 @@
         <w:ind w:left="1440" w:hanging="360"/>
       </w:pPr>
     </w:lvl>
-    <w:lvl w:ilvl="2" w:tplc="0409001B" w:tentative="1">
+    <w:lvl w:ilvl="2" w:tplc="0409001B">
       <w:start w:val="1"/>
       <w:numFmt w:val="lowerRoman"/>
       <w:lvlText w:val="%3."/>
@@ -5218,7 +6829,7 @@
         <w:ind w:left="2160" w:hanging="180"/>
       </w:pPr>
     </w:lvl>
-    <w:lvl w:ilvl="3" w:tplc="0409000F" w:tentative="1">
+    <w:lvl w:ilvl="3" w:tplc="0409000F">
       <w:start w:val="1"/>
       <w:numFmt w:val="decimal"/>
       <w:lvlText w:val="%4."/>

</xml_diff>